<commit_message>
updated resume with links
</commit_message>
<xml_diff>
--- a/resume/Mark Grant - Web Developer - Resume.docx
+++ b/resume/Mark Grant - Web Developer - Resume.docx
@@ -8,11 +8,27 @@
           <w:tab w:val="left" w:pos="4536"/>
         </w:tabs>
       </w:pPr>
-      <w:bookmarkStart w:id="0" w:name="_GoBack"/>
-      <w:bookmarkEnd w:id="0"/>
+    </w:p>
+    <w:p/>
+    <w:p/>
+    <w:p/>
+    <w:p/>
+    <w:p/>
+    <w:p/>
+    <w:p>
+      <w:pPr>
+        <w:tabs>
+          <w:tab w:val="left" w:pos="8512"/>
+        </w:tabs>
+      </w:pPr>
     </w:p>
     <w:sectPr>
-      <w:headerReference w:type="default" r:id="rId7"/>
+      <w:headerReference w:type="even" r:id="rId8"/>
+      <w:headerReference w:type="default" r:id="rId9"/>
+      <w:footerReference w:type="even" r:id="rId10"/>
+      <w:footerReference w:type="default" r:id="rId11"/>
+      <w:headerReference w:type="first" r:id="rId12"/>
+      <w:footerReference w:type="first" r:id="rId13"/>
       <w:pgSz w:w="12240" w:h="15840"/>
       <w:pgMar w:top="0" w:right="720" w:bottom="0" w:left="720" w:header="720" w:footer="720" w:gutter="0"/>
       <w:cols w:space="720"/>
@@ -47,6 +63,36 @@
 </w:endnotes>
 </file>
 
+<file path=word/footer1.xml><?xml version="1.0" encoding="utf-8"?>
+<w:ftr xmlns:wpc="http://schemas.microsoft.com/office/word/2010/wordprocessingCanvas" xmlns:cx="http://schemas.microsoft.com/office/drawing/2014/chartex" xmlns:cx1="http://schemas.microsoft.com/office/drawing/2015/9/8/chartex" xmlns:cx2="http://schemas.microsoft.com/office/drawing/2015/10/21/chartex" xmlns:cx3="http://schemas.microsoft.com/office/drawing/2016/5/9/chartex" xmlns:cx4="http://schemas.microsoft.com/office/drawing/2016/5/10/chartex" xmlns:cx5="http://schemas.microsoft.com/office/drawing/2016/5/11/chartex" xmlns:cx6="http://schemas.microsoft.com/office/drawing/2016/5/12/chartex" xmlns:cx7="http://schemas.microsoft.com/office/drawing/2016/5/13/chartex" xmlns:cx8="http://schemas.microsoft.com/office/drawing/2016/5/14/chartex" xmlns:mc="http://schemas.openxmlformats.org/markup-compatibility/2006" xmlns:aink="http://schemas.microsoft.com/office/drawing/2016/ink" xmlns:am3d="http://schemas.microsoft.com/office/drawing/2017/model3d" xmlns:o="urn:schemas-microsoft-com:office:office" xmlns:r="http://schemas.openxmlformats.org/officeDocument/2006/relationships" xmlns:m="http://schemas.openxmlformats.org/officeDocument/2006/math" xmlns:v="urn:schemas-microsoft-com:vml" xmlns:wp14="http://schemas.microsoft.com/office/word/2010/wordprocessingDrawing" xmlns:wp="http://schemas.openxmlformats.org/drawingml/2006/wordprocessingDrawing" xmlns:w10="urn:schemas-microsoft-com:office:word" xmlns:w="http://schemas.openxmlformats.org/wordprocessingml/2006/main" xmlns:w14="http://schemas.microsoft.com/office/word/2010/wordml" xmlns:w15="http://schemas.microsoft.com/office/word/2012/wordml" xmlns:w16cid="http://schemas.microsoft.com/office/word/2016/wordml/cid" xmlns:w16se="http://schemas.microsoft.com/office/word/2015/wordml/symex" xmlns:wpg="http://schemas.microsoft.com/office/word/2010/wordprocessingGroup" xmlns:wpi="http://schemas.microsoft.com/office/word/2010/wordprocessingInk" xmlns:wne="http://schemas.microsoft.com/office/word/2006/wordml" xmlns:wps="http://schemas.microsoft.com/office/word/2010/wordprocessingShape" mc:Ignorable="w14 w15 w16se w16cid wp14">
+  <w:p>
+    <w:pPr>
+      <w:pStyle w:val="Footer"/>
+    </w:pPr>
+  </w:p>
+</w:ftr>
+</file>
+
+<file path=word/footer2.xml><?xml version="1.0" encoding="utf-8"?>
+<w:ftr xmlns:wpc="http://schemas.microsoft.com/office/word/2010/wordprocessingCanvas" xmlns:cx="http://schemas.microsoft.com/office/drawing/2014/chartex" xmlns:cx1="http://schemas.microsoft.com/office/drawing/2015/9/8/chartex" xmlns:cx2="http://schemas.microsoft.com/office/drawing/2015/10/21/chartex" xmlns:cx3="http://schemas.microsoft.com/office/drawing/2016/5/9/chartex" xmlns:cx4="http://schemas.microsoft.com/office/drawing/2016/5/10/chartex" xmlns:cx5="http://schemas.microsoft.com/office/drawing/2016/5/11/chartex" xmlns:cx6="http://schemas.microsoft.com/office/drawing/2016/5/12/chartex" xmlns:cx7="http://schemas.microsoft.com/office/drawing/2016/5/13/chartex" xmlns:cx8="http://schemas.microsoft.com/office/drawing/2016/5/14/chartex" xmlns:mc="http://schemas.openxmlformats.org/markup-compatibility/2006" xmlns:aink="http://schemas.microsoft.com/office/drawing/2016/ink" xmlns:am3d="http://schemas.microsoft.com/office/drawing/2017/model3d" xmlns:o="urn:schemas-microsoft-com:office:office" xmlns:r="http://schemas.openxmlformats.org/officeDocument/2006/relationships" xmlns:m="http://schemas.openxmlformats.org/officeDocument/2006/math" xmlns:v="urn:schemas-microsoft-com:vml" xmlns:wp14="http://schemas.microsoft.com/office/word/2010/wordprocessingDrawing" xmlns:wp="http://schemas.openxmlformats.org/drawingml/2006/wordprocessingDrawing" xmlns:w10="urn:schemas-microsoft-com:office:word" xmlns:w="http://schemas.openxmlformats.org/wordprocessingml/2006/main" xmlns:w14="http://schemas.microsoft.com/office/word/2010/wordml" xmlns:w15="http://schemas.microsoft.com/office/word/2012/wordml" xmlns:w16cid="http://schemas.microsoft.com/office/word/2016/wordml/cid" xmlns:w16se="http://schemas.microsoft.com/office/word/2015/wordml/symex" xmlns:wpg="http://schemas.microsoft.com/office/word/2010/wordprocessingGroup" xmlns:wpi="http://schemas.microsoft.com/office/word/2010/wordprocessingInk" xmlns:wne="http://schemas.microsoft.com/office/word/2006/wordml" xmlns:wps="http://schemas.microsoft.com/office/word/2010/wordprocessingShape" mc:Ignorable="w14 w15 w16se w16cid wp14">
+  <w:p>
+    <w:pPr>
+      <w:pStyle w:val="Footer"/>
+    </w:pPr>
+  </w:p>
+</w:ftr>
+</file>
+
+<file path=word/footer3.xml><?xml version="1.0" encoding="utf-8"?>
+<w:ftr xmlns:wpc="http://schemas.microsoft.com/office/word/2010/wordprocessingCanvas" xmlns:cx="http://schemas.microsoft.com/office/drawing/2014/chartex" xmlns:cx1="http://schemas.microsoft.com/office/drawing/2015/9/8/chartex" xmlns:cx2="http://schemas.microsoft.com/office/drawing/2015/10/21/chartex" xmlns:cx3="http://schemas.microsoft.com/office/drawing/2016/5/9/chartex" xmlns:cx4="http://schemas.microsoft.com/office/drawing/2016/5/10/chartex" xmlns:cx5="http://schemas.microsoft.com/office/drawing/2016/5/11/chartex" xmlns:cx6="http://schemas.microsoft.com/office/drawing/2016/5/12/chartex" xmlns:cx7="http://schemas.microsoft.com/office/drawing/2016/5/13/chartex" xmlns:cx8="http://schemas.microsoft.com/office/drawing/2016/5/14/chartex" xmlns:mc="http://schemas.openxmlformats.org/markup-compatibility/2006" xmlns:aink="http://schemas.microsoft.com/office/drawing/2016/ink" xmlns:am3d="http://schemas.microsoft.com/office/drawing/2017/model3d" xmlns:o="urn:schemas-microsoft-com:office:office" xmlns:r="http://schemas.openxmlformats.org/officeDocument/2006/relationships" xmlns:m="http://schemas.openxmlformats.org/officeDocument/2006/math" xmlns:v="urn:schemas-microsoft-com:vml" xmlns:wp14="http://schemas.microsoft.com/office/word/2010/wordprocessingDrawing" xmlns:wp="http://schemas.openxmlformats.org/drawingml/2006/wordprocessingDrawing" xmlns:w10="urn:schemas-microsoft-com:office:word" xmlns:w="http://schemas.openxmlformats.org/wordprocessingml/2006/main" xmlns:w14="http://schemas.microsoft.com/office/word/2010/wordml" xmlns:w15="http://schemas.microsoft.com/office/word/2012/wordml" xmlns:w16cid="http://schemas.microsoft.com/office/word/2016/wordml/cid" xmlns:w16se="http://schemas.microsoft.com/office/word/2015/wordml/symex" xmlns:wpg="http://schemas.microsoft.com/office/word/2010/wordprocessingGroup" xmlns:wpi="http://schemas.microsoft.com/office/word/2010/wordprocessingInk" xmlns:wne="http://schemas.microsoft.com/office/word/2006/wordml" xmlns:wps="http://schemas.microsoft.com/office/word/2010/wordprocessingShape" mc:Ignorable="w14 w15 w16se w16cid wp14">
+  <w:p>
+    <w:pPr>
+      <w:pStyle w:val="Footer"/>
+    </w:pPr>
+  </w:p>
+</w:ftr>
+</file>
+
 <file path=word/footnotes.xml><?xml version="1.0" encoding="utf-8"?>
 <w:footnotes xmlns:wpc="http://schemas.microsoft.com/office/word/2010/wordprocessingCanvas" xmlns:cx="http://schemas.microsoft.com/office/drawing/2014/chartex" xmlns:cx1="http://schemas.microsoft.com/office/drawing/2015/9/8/chartex" xmlns:cx2="http://schemas.microsoft.com/office/drawing/2015/10/21/chartex" xmlns:cx3="http://schemas.microsoft.com/office/drawing/2016/5/9/chartex" xmlns:cx4="http://schemas.microsoft.com/office/drawing/2016/5/10/chartex" xmlns:cx5="http://schemas.microsoft.com/office/drawing/2016/5/11/chartex" xmlns:cx6="http://schemas.microsoft.com/office/drawing/2016/5/12/chartex" xmlns:cx7="http://schemas.microsoft.com/office/drawing/2016/5/13/chartex" xmlns:cx8="http://schemas.microsoft.com/office/drawing/2016/5/14/chartex" xmlns:mc="http://schemas.openxmlformats.org/markup-compatibility/2006" xmlns:aink="http://schemas.microsoft.com/office/drawing/2016/ink" xmlns:am3d="http://schemas.microsoft.com/office/drawing/2017/model3d" xmlns:o="urn:schemas-microsoft-com:office:office" xmlns:r="http://schemas.openxmlformats.org/officeDocument/2006/relationships" xmlns:m="http://schemas.openxmlformats.org/officeDocument/2006/math" xmlns:v="urn:schemas-microsoft-com:vml" xmlns:wp14="http://schemas.microsoft.com/office/word/2010/wordprocessingDrawing" xmlns:wp="http://schemas.openxmlformats.org/drawingml/2006/wordprocessingDrawing" xmlns:w10="urn:schemas-microsoft-com:office:word" xmlns:w="http://schemas.openxmlformats.org/wordprocessingml/2006/main" xmlns:w14="http://schemas.microsoft.com/office/word/2010/wordml" xmlns:w15="http://schemas.microsoft.com/office/word/2012/wordml" xmlns:w16cid="http://schemas.microsoft.com/office/word/2016/wordml/cid" xmlns:w16se="http://schemas.microsoft.com/office/word/2015/wordml/symex" xmlns:wpg="http://schemas.microsoft.com/office/word/2010/wordprocessingGroup" xmlns:wpi="http://schemas.microsoft.com/office/word/2010/wordprocessingInk" xmlns:wne="http://schemas.microsoft.com/office/word/2006/wordml" xmlns:wps="http://schemas.microsoft.com/office/word/2010/wordprocessingShape" mc:Ignorable="w14 w15 w16se w16cid wp14">
   <w:footnote w:type="separator" w:id="-1">
@@ -75,75 +121,16 @@
 <file path=word/header1.xml><?xml version="1.0" encoding="utf-8"?>
 <w:hdr xmlns:wpc="http://schemas.microsoft.com/office/word/2010/wordprocessingCanvas" xmlns:cx="http://schemas.microsoft.com/office/drawing/2014/chartex" xmlns:cx1="http://schemas.microsoft.com/office/drawing/2015/9/8/chartex" xmlns:cx2="http://schemas.microsoft.com/office/drawing/2015/10/21/chartex" xmlns:cx3="http://schemas.microsoft.com/office/drawing/2016/5/9/chartex" xmlns:cx4="http://schemas.microsoft.com/office/drawing/2016/5/10/chartex" xmlns:cx5="http://schemas.microsoft.com/office/drawing/2016/5/11/chartex" xmlns:cx6="http://schemas.microsoft.com/office/drawing/2016/5/12/chartex" xmlns:cx7="http://schemas.microsoft.com/office/drawing/2016/5/13/chartex" xmlns:cx8="http://schemas.microsoft.com/office/drawing/2016/5/14/chartex" xmlns:mc="http://schemas.openxmlformats.org/markup-compatibility/2006" xmlns:aink="http://schemas.microsoft.com/office/drawing/2016/ink" xmlns:am3d="http://schemas.microsoft.com/office/drawing/2017/model3d" xmlns:o="urn:schemas-microsoft-com:office:office" xmlns:r="http://schemas.openxmlformats.org/officeDocument/2006/relationships" xmlns:m="http://schemas.openxmlformats.org/officeDocument/2006/math" xmlns:v="urn:schemas-microsoft-com:vml" xmlns:wp14="http://schemas.microsoft.com/office/word/2010/wordprocessingDrawing" xmlns:wp="http://schemas.openxmlformats.org/drawingml/2006/wordprocessingDrawing" xmlns:w10="urn:schemas-microsoft-com:office:word" xmlns:w="http://schemas.openxmlformats.org/wordprocessingml/2006/main" xmlns:w14="http://schemas.microsoft.com/office/word/2010/wordml" xmlns:w15="http://schemas.microsoft.com/office/word/2012/wordml" xmlns:w16cid="http://schemas.microsoft.com/office/word/2016/wordml/cid" xmlns:w16se="http://schemas.microsoft.com/office/word/2015/wordml/symex" xmlns:wpg="http://schemas.microsoft.com/office/word/2010/wordprocessingGroup" xmlns:wpi="http://schemas.microsoft.com/office/word/2010/wordprocessingInk" xmlns:wne="http://schemas.microsoft.com/office/word/2006/wordml" xmlns:wps="http://schemas.microsoft.com/office/word/2010/wordprocessingShape" mc:Ignorable="w14 w15 w16se w16cid wp14">
   <w:p>
-    <w:pPr/>
-    <w:r>
-      <w:rPr>
-        <w:noProof/>
-      </w:rPr>
-      <w:drawing>
-        <wp:anchor distT="0" distB="0" distL="114300" distR="114300" simplePos="0" relativeHeight="251657216" behindDoc="1" locked="0" layoutInCell="1" allowOverlap="1" wp14:anchorId="59AE51C4" wp14:editId="5EECE0D7">
-          <wp:simplePos x="0" y="0"/>
-          <wp:positionH relativeFrom="margin">
-            <wp:posOffset>7038975</wp:posOffset>
-          </wp:positionH>
-          <wp:positionV relativeFrom="paragraph">
-            <wp:posOffset>673100</wp:posOffset>
-          </wp:positionV>
-          <wp:extent cx="117475" cy="128270"/>
-          <wp:effectExtent l="0" t="0" r="0" b="5080"/>
-          <wp:wrapTight wrapText="bothSides">
-            <wp:wrapPolygon edited="0">
-              <wp:start x="0" y="0"/>
-              <wp:lineTo x="0" y="19248"/>
-              <wp:lineTo x="17514" y="19248"/>
-              <wp:lineTo x="17514" y="0"/>
-              <wp:lineTo x="0" y="0"/>
-            </wp:wrapPolygon>
-          </wp:wrapTight>
-          <wp:docPr id="24" name="Picture 24" descr="A close up of a black chair&#10;&#10;Description generated with high confidence"/>
-          <wp:cNvGraphicFramePr>
-            <a:graphicFrameLocks xmlns:a="http://schemas.openxmlformats.org/drawingml/2006/main" noChangeAspect="1"/>
-          </wp:cNvGraphicFramePr>
-          <a:graphic xmlns:a="http://schemas.openxmlformats.org/drawingml/2006/main">
-            <a:graphicData uri="http://schemas.openxmlformats.org/drawingml/2006/picture">
-              <pic:pic xmlns:pic="http://schemas.openxmlformats.org/drawingml/2006/picture">
-                <pic:nvPicPr>
-                  <pic:cNvPr id="8" name="biu2.png"/>
-                  <pic:cNvPicPr/>
-                </pic:nvPicPr>
-                <pic:blipFill>
-                  <a:blip r:embed="rId1">
-                    <a:extLst>
-                      <a:ext uri="{28A0092B-C50C-407E-A947-70E740481C1C}">
-                        <a14:useLocalDpi xmlns:a14="http://schemas.microsoft.com/office/drawing/2010/main" val="0"/>
-                      </a:ext>
-                    </a:extLst>
-                  </a:blip>
-                  <a:stretch>
-                    <a:fillRect/>
-                  </a:stretch>
-                </pic:blipFill>
-                <pic:spPr>
-                  <a:xfrm>
-                    <a:off x="0" y="0"/>
-                    <a:ext cx="117475" cy="128270"/>
-                  </a:xfrm>
-                  <a:prstGeom prst="rect">
-                    <a:avLst/>
-                  </a:prstGeom>
-                </pic:spPr>
-              </pic:pic>
-            </a:graphicData>
-          </a:graphic>
-          <wp14:sizeRelH relativeFrom="margin">
-            <wp14:pctWidth>0</wp14:pctWidth>
-          </wp14:sizeRelH>
-          <wp14:sizeRelV relativeFrom="margin">
-            <wp14:pctHeight>0</wp14:pctHeight>
-          </wp14:sizeRelV>
-        </wp:anchor>
-      </w:drawing>
-    </w:r>
+    <w:pPr>
+      <w:pStyle w:val="Header"/>
+    </w:pPr>
+  </w:p>
+</w:hdr>
+</file>
+
+<file path=word/header2.xml><?xml version="1.0" encoding="utf-8"?>
+<w:hdr xmlns:wpc="http://schemas.microsoft.com/office/word/2010/wordprocessingCanvas" xmlns:cx="http://schemas.microsoft.com/office/drawing/2014/chartex" xmlns:cx1="http://schemas.microsoft.com/office/drawing/2015/9/8/chartex" xmlns:cx2="http://schemas.microsoft.com/office/drawing/2015/10/21/chartex" xmlns:cx3="http://schemas.microsoft.com/office/drawing/2016/5/9/chartex" xmlns:cx4="http://schemas.microsoft.com/office/drawing/2016/5/10/chartex" xmlns:cx5="http://schemas.microsoft.com/office/drawing/2016/5/11/chartex" xmlns:cx6="http://schemas.microsoft.com/office/drawing/2016/5/12/chartex" xmlns:cx7="http://schemas.microsoft.com/office/drawing/2016/5/13/chartex" xmlns:cx8="http://schemas.microsoft.com/office/drawing/2016/5/14/chartex" xmlns:mc="http://schemas.openxmlformats.org/markup-compatibility/2006" xmlns:aink="http://schemas.microsoft.com/office/drawing/2016/ink" xmlns:am3d="http://schemas.microsoft.com/office/drawing/2017/model3d" xmlns:o="urn:schemas-microsoft-com:office:office" xmlns:r="http://schemas.openxmlformats.org/officeDocument/2006/relationships" xmlns:m="http://schemas.openxmlformats.org/officeDocument/2006/math" xmlns:v="urn:schemas-microsoft-com:vml" xmlns:wp14="http://schemas.microsoft.com/office/word/2010/wordprocessingDrawing" xmlns:wp="http://schemas.openxmlformats.org/drawingml/2006/wordprocessingDrawing" xmlns:w10="urn:schemas-microsoft-com:office:word" xmlns:w="http://schemas.openxmlformats.org/wordprocessingml/2006/main" xmlns:w14="http://schemas.microsoft.com/office/word/2010/wordml" xmlns:w15="http://schemas.microsoft.com/office/word/2012/wordml" xmlns:w16cid="http://schemas.microsoft.com/office/word/2016/wordml/cid" xmlns:w16se="http://schemas.microsoft.com/office/word/2015/wordml/symex" xmlns:wpg="http://schemas.microsoft.com/office/word/2010/wordprocessingGroup" xmlns:wpi="http://schemas.microsoft.com/office/word/2010/wordprocessingInk" xmlns:wne="http://schemas.microsoft.com/office/word/2006/wordml" xmlns:wps="http://schemas.microsoft.com/office/word/2010/wordprocessingShape" mc:Ignorable="w14 w15 w16se w16cid wp14">
+  <w:p>
     <w:r>
       <w:rPr>
         <w:noProof/>
@@ -151,15 +138,15 @@
       <mc:AlternateContent>
         <mc:Choice Requires="wps">
           <w:drawing>
-            <wp:anchor distT="0" distB="0" distL="114300" distR="114300" simplePos="0" relativeHeight="251673600" behindDoc="0" locked="0" layoutInCell="1" allowOverlap="1" wp14:anchorId="7A911EA2" wp14:editId="1D67A1BC">
+            <wp:anchor distT="0" distB="0" distL="114300" distR="114300" simplePos="0" relativeHeight="251669504" behindDoc="0" locked="0" layoutInCell="1" allowOverlap="1" wp14:anchorId="7A911EA2" wp14:editId="5370ADAD">
               <wp:simplePos x="0" y="0"/>
               <wp:positionH relativeFrom="margin">
                 <wp:align>right</wp:align>
               </wp:positionH>
               <wp:positionV relativeFrom="paragraph">
-                <wp:posOffset>1060938</wp:posOffset>
+                <wp:posOffset>1163782</wp:posOffset>
               </wp:positionV>
-              <wp:extent cx="2132867" cy="8308975"/>
+              <wp:extent cx="2132867" cy="8325485"/>
               <wp:effectExtent l="0" t="0" r="1270" b="0"/>
               <wp:wrapNone/>
               <wp:docPr id="14" name="Text Box 14"/>
@@ -171,7 +158,7 @@
                     <wps:spPr>
                       <a:xfrm>
                         <a:off x="0" y="0"/>
-                        <a:ext cx="2132867" cy="8308975"/>
+                        <a:ext cx="2132867" cy="8325485"/>
                       </a:xfrm>
                       <a:prstGeom prst="rect">
                         <a:avLst/>
@@ -238,7 +225,7 @@
                               <w:rFonts w:ascii="Bell MT" w:hAnsi="Bell MT"/>
                             </w:rPr>
                           </w:pPr>
-                          <w:hyperlink r:id="rId2" w:history="1">
+                          <w:hyperlink r:id="rId1" w:history="1">
                             <w:r>
                               <w:rPr>
                                 <w:rStyle w:val="Hyperlink"/>
@@ -281,12 +268,12 @@
                                 <v:path o:extrusionok="f" gradientshapeok="t" o:connecttype="rect"/>
                                 <o:lock v:ext="edit" aspectratio="t"/>
                               </v:shapetype>
-                              <v:shape id="_x0000_i1222" type="#_x0000_t75" alt="https://lh3.googleusercontent.com/6drloACMl_9UcVcQYKfW74KGk3-HKc1EIyxcC--CYRoO3JXfsBtW0VEp8SF-iivaDV-40I1Wwg0J_QYcOxP-mlw44jAeRbLbSESJF4J8FKZZ5ssjze9xAus9JuUH3dU8Z-t570RJ" style="width:14.9pt;height:14.9pt;visibility:visible;mso-wrap-style:square">
-                                <v:imagedata r:id="rId3" o:title="6drloACMl_9UcVcQYKfW74KGk3-HKc1EIyxcC--CYRoO3JXfsBtW0VEp8SF-iivaDV-40I1Wwg0J_QYcOxP-mlw44jAeRbLbSESJF4J8FKZZ5ssjze9xAus9JuUH3dU8Z-t570RJ"/>
+                              <v:shape id="_x0000_i1142" type="#_x0000_t75" alt="https://lh3.googleusercontent.com/6drloACMl_9UcVcQYKfW74KGk3-HKc1EIyxcC--CYRoO3JXfsBtW0VEp8SF-iivaDV-40I1Wwg0J_QYcOxP-mlw44jAeRbLbSESJF4J8FKZZ5ssjze9xAus9JuUH3dU8Z-t570RJ" style="width:15.05pt;height:15.05pt;visibility:visible;mso-wrap-style:square">
+                                <v:imagedata r:id="rId2" o:title="6drloACMl_9UcVcQYKfW74KGk3-HKc1EIyxcC--CYRoO3JXfsBtW0VEp8SF-iivaDV-40I1Wwg0J_QYcOxP-mlw44jAeRbLbSESJF4J8FKZZ5ssjze9xAus9JuUH3dU8Z-t570RJ"/>
                               </v:shape>
                             </w:pict>
                           </w:r>
-                          <w:hyperlink r:id="rId4" w:history="1">
+                          <w:hyperlink r:id="rId3" w:history="1">
                             <w:r>
                               <w:rPr>
                                 <w:rStyle w:val="Hyperlink"/>
@@ -294,19 +281,8 @@
                                 <w:sz w:val="18"/>
                                 <w:szCs w:val="18"/>
                               </w:rPr>
-                              <w:t>github.com/</w:t>
+                              <w:t>github.com/omegamark</w:t>
                             </w:r>
-                            <w:proofErr w:type="spellStart"/>
-                            <w:r>
-                              <w:rPr>
-                                <w:rStyle w:val="Hyperlink"/>
-                                <w:rFonts w:ascii="Bell MT" w:hAnsi="Bell MT"/>
-                                <w:sz w:val="18"/>
-                                <w:szCs w:val="18"/>
-                              </w:rPr>
-                              <w:t>omegamark</w:t>
-                            </w:r>
-                            <w:proofErr w:type="spellEnd"/>
                           </w:hyperlink>
                         </w:p>
                         <w:p>
@@ -324,12 +300,12 @@
                               <w:szCs w:val="18"/>
                             </w:rPr>
                             <w:pict w14:anchorId="5D5ECD64">
-                              <v:shape id="_x0000_i1223" type="#_x0000_t75" alt="https://lh4.googleusercontent.com/X5IWtivDIfZlvsZEmQcS2P-z-2gJmaDNd9GsrN4trIvRHnKoxVfL0V-oE6X5lnot5YDWZrPo0PWmC2KQJI-eCBdjRbB0t5-qQla0mqHjUF6O_swwwE-CPGjEVokRSpSSA2xeox-3" style="width:14.5pt;height:14.5pt;visibility:visible;mso-wrap-style:square">
-                                <v:imagedata r:id="rId5" o:title="X5IWtivDIfZlvsZEmQcS2P-z-2gJmaDNd9GsrN4trIvRHnKoxVfL0V-oE6X5lnot5YDWZrPo0PWmC2KQJI-eCBdjRbB0t5-qQla0mqHjUF6O_swwwE-CPGjEVokRSpSSA2xeox-3"/>
+                              <v:shape id="_x0000_i1143" type="#_x0000_t75" alt="https://lh4.googleusercontent.com/X5IWtivDIfZlvsZEmQcS2P-z-2gJmaDNd9GsrN4trIvRHnKoxVfL0V-oE6X5lnot5YDWZrPo0PWmC2KQJI-eCBdjRbB0t5-qQla0mqHjUF6O_swwwE-CPGjEVokRSpSSA2xeox-3" style="width:14.5pt;height:14.5pt;visibility:visible;mso-wrap-style:square">
+                                <v:imagedata r:id="rId4" o:title="X5IWtivDIfZlvsZEmQcS2P-z-2gJmaDNd9GsrN4trIvRHnKoxVfL0V-oE6X5lnot5YDWZrPo0PWmC2KQJI-eCBdjRbB0t5-qQla0mqHjUF6O_swwwE-CPGjEVokRSpSSA2xeox-3"/>
                               </v:shape>
                             </w:pict>
                           </w:r>
-                          <w:hyperlink r:id="rId6" w:history="1">
+                          <w:hyperlink r:id="rId5" w:history="1">
                             <w:r>
                               <w:rPr>
                                 <w:rStyle w:val="Hyperlink"/>
@@ -360,12 +336,12 @@
                               <w:szCs w:val="18"/>
                             </w:rPr>
                             <w:pict w14:anchorId="01CE30D2">
-                              <v:shape id="_x0000_i1224" type="#_x0000_t75" alt="https://lh4.googleusercontent.com/edmEksDfEXJfHx-gPy9Gj7fDj7cuLgR5dxh-eDoio74ATmO-f9w5rUkpXpehg3DaBCmkJZN4MyG1eUWUGOcg4AzkvYsJ-h-hhcWcDeOgrLUZ0TcxBt4w_E_lYeGvg91FTEIn6nX-" style="width:14.9pt;height:14.9pt;visibility:visible;mso-wrap-style:square" o:bullet="t">
-                                <v:imagedata r:id="rId7" o:title="edmEksDfEXJfHx-gPy9Gj7fDj7cuLgR5dxh-eDoio74ATmO-f9w5rUkpXpehg3DaBCmkJZN4MyG1eUWUGOcg4AzkvYsJ-h-hhcWcDeOgrLUZ0TcxBt4w_E_lYeGvg91FTEIn6nX-"/>
+                              <v:shape id="_x0000_i1144" type="#_x0000_t75" alt="https://lh4.googleusercontent.com/edmEksDfEXJfHx-gPy9Gj7fDj7cuLgR5dxh-eDoio74ATmO-f9w5rUkpXpehg3DaBCmkJZN4MyG1eUWUGOcg4AzkvYsJ-h-hhcWcDeOgrLUZ0TcxBt4w_E_lYeGvg91FTEIn6nX-" style="width:15.05pt;height:15.05pt;visibility:visible;mso-wrap-style:square" o:bullet="t">
+                                <v:imagedata r:id="rId6" o:title="edmEksDfEXJfHx-gPy9Gj7fDj7cuLgR5dxh-eDoio74ATmO-f9w5rUkpXpehg3DaBCmkJZN4MyG1eUWUGOcg4AzkvYsJ-h-hhcWcDeOgrLUZ0TcxBt4w_E_lYeGvg91FTEIn6nX-"/>
                               </v:shape>
                             </w:pict>
                           </w:r>
-                          <w:hyperlink r:id="rId8" w:history="1">
+                          <w:hyperlink r:id="rId7" w:history="1">
                             <w:r>
                               <w:rPr>
                                 <w:rStyle w:val="Hyperlink"/>
@@ -398,7 +374,7 @@
                               <wp:inline distT="0" distB="0" distL="0" distR="0" wp14:anchorId="64F06BAA" wp14:editId="2A116317">
                                 <wp:extent cx="187325" cy="187325"/>
                                 <wp:effectExtent l="0" t="0" r="3175" b="3175"/>
-                                <wp:docPr id="25" name="Picture 25" descr="https://lh6.googleusercontent.com/MBfZarNxXsrY2LJrNLY-LXsDMHXg6r9YFKV51kFGVkTQmGZnHFW2HcVWYZChsbrcXfUk39tSci6QwzFyQg_kmVG2xqWxGhRiOBLm494TkUyigEq0BKOsQlrVJ83dD83Awx5XzOxq"/>
+                                <wp:docPr id="8" name="Picture 8" descr="https://lh6.googleusercontent.com/MBfZarNxXsrY2LJrNLY-LXsDMHXg6r9YFKV51kFGVkTQmGZnHFW2HcVWYZChsbrcXfUk39tSci6QwzFyQg_kmVG2xqWxGhRiOBLm494TkUyigEq0BKOsQlrVJ83dD83Awx5XzOxq"/>
                                 <wp:cNvGraphicFramePr>
                                   <a:graphicFrameLocks xmlns:a="http://schemas.openxmlformats.org/drawingml/2006/main" noChangeAspect="1"/>
                                 </wp:cNvGraphicFramePr>
@@ -412,7 +388,7 @@
                                         </pic:cNvPicPr>
                                       </pic:nvPicPr>
                                       <pic:blipFill>
-                                        <a:blip r:embed="rId9">
+                                        <a:blip r:embed="rId8">
                                           <a:extLst>
                                             <a:ext uri="{28A0092B-C50C-407E-A947-70E740481C1C}">
                                               <a14:useLocalDpi xmlns:a14="http://schemas.microsoft.com/office/drawing/2010/main" val="0"/>
@@ -443,7 +419,7 @@
                               </wp:inline>
                             </w:drawing>
                           </w:r>
-                          <w:hyperlink r:id="rId10" w:history="1">
+                          <w:hyperlink r:id="rId9" w:history="1">
                             <w:r>
                               <w:rPr>
                                 <w:rStyle w:val="Hyperlink"/>
@@ -495,11 +471,20 @@
                               <w:rFonts w:ascii="Bell MT" w:hAnsi="Bell MT"/>
                             </w:rPr>
                           </w:pPr>
-                          <w:r>
-                            <w:rPr>
-                              <w:rFonts w:ascii="Bell MT" w:hAnsi="Bell MT"/>
-                            </w:rPr>
-                            <w:t>Python</w:t>
+                          <w:hyperlink r:id="rId10" w:history="1">
+                            <w:r>
+                              <w:rPr>
+                                <w:rStyle w:val="Hyperlink"/>
+                                <w:rFonts w:ascii="Bell MT" w:hAnsi="Bell MT"/>
+                              </w:rPr>
+                              <w:t>Python</w:t>
+                            </w:r>
+                          </w:hyperlink>
+                          <w:r>
+                            <w:rPr>
+                              <w:rFonts w:ascii="Bell MT" w:hAnsi="Bell MT"/>
+                            </w:rPr>
+                            <w:t>*</w:t>
                           </w:r>
                         </w:p>
                         <w:p>
@@ -509,11 +494,20 @@
                               <w:rFonts w:ascii="Bell MT" w:hAnsi="Bell MT"/>
                             </w:rPr>
                           </w:pPr>
-                          <w:r>
-                            <w:rPr>
-                              <w:rFonts w:ascii="Bell MT" w:hAnsi="Bell MT"/>
-                            </w:rPr>
-                            <w:t>Handlebars</w:t>
+                          <w:hyperlink r:id="rId11" w:history="1">
+                            <w:r>
+                              <w:rPr>
+                                <w:rStyle w:val="Hyperlink"/>
+                                <w:rFonts w:ascii="Bell MT" w:hAnsi="Bell MT"/>
+                              </w:rPr>
+                              <w:t>Ruby on Rails</w:t>
+                            </w:r>
+                          </w:hyperlink>
+                          <w:r>
+                            <w:rPr>
+                              <w:rFonts w:ascii="Bell MT" w:hAnsi="Bell MT"/>
+                            </w:rPr>
+                            <w:t>*</w:t>
                           </w:r>
                         </w:p>
                         <w:p>
@@ -527,7 +521,7 @@
                             <w:rPr>
                               <w:rFonts w:ascii="Bell MT" w:hAnsi="Bell MT"/>
                             </w:rPr>
-                            <w:t>AngularJS</w:t>
+                            <w:t>Handlebars</w:t>
                           </w:r>
                         </w:p>
                         <w:p>
@@ -541,7 +535,7 @@
                             <w:rPr>
                               <w:rFonts w:ascii="Bell MT" w:hAnsi="Bell MT"/>
                             </w:rPr>
-                            <w:t>Ionic V1</w:t>
+                            <w:t>AngularJS</w:t>
                           </w:r>
                         </w:p>
                         <w:p>
@@ -555,7 +549,13 @@
                             <w:rPr>
                               <w:rFonts w:ascii="Bell MT" w:hAnsi="Bell MT"/>
                             </w:rPr>
-                            <w:t>React/Redux</w:t>
+                            <w:t>Ionic v</w:t>
+                          </w:r>
+                          <w:r>
+                            <w:rPr>
+                              <w:rFonts w:ascii="Bell MT" w:hAnsi="Bell MT"/>
+                            </w:rPr>
+                            <w:t>1</w:t>
                           </w:r>
                         </w:p>
                         <w:p>
@@ -569,7 +569,7 @@
                             <w:rPr>
                               <w:rFonts w:ascii="Bell MT" w:hAnsi="Bell MT"/>
                             </w:rPr>
-                            <w:t>jQuery</w:t>
+                            <w:t>React/Redux</w:t>
                           </w:r>
                         </w:p>
                         <w:p>
@@ -583,7 +583,7 @@
                             <w:rPr>
                               <w:rFonts w:ascii="Bell MT" w:hAnsi="Bell MT"/>
                             </w:rPr>
-                            <w:t>Node.js</w:t>
+                            <w:t>jQuery</w:t>
                           </w:r>
                         </w:p>
                         <w:p>
@@ -597,13 +597,22 @@
                             <w:rPr>
                               <w:rFonts w:ascii="Bell MT" w:hAnsi="Bell MT"/>
                             </w:rPr>
-                            <w:t>PostgreSQL</w:t>
+                            <w:t>No</w:t>
+                          </w:r>
+                          <w:bookmarkStart w:id="0" w:name="_GoBack"/>
+                          <w:bookmarkEnd w:id="0"/>
+                          <w:r>
+                            <w:rPr>
+                              <w:rFonts w:ascii="Bell MT" w:hAnsi="Bell MT"/>
+                            </w:rPr>
+                            <w:t>de.js</w:t>
                           </w:r>
                         </w:p>
                         <w:p>
                           <w:pPr>
                             <w:spacing w:after="40"/>
                             <w:rPr>
+                              <w:rStyle w:val="Hyperlink"/>
                               <w:rFonts w:ascii="Bell MT" w:hAnsi="Bell MT"/>
                             </w:rPr>
                           </w:pPr>
@@ -611,7 +620,31 @@
                             <w:rPr>
                               <w:rFonts w:ascii="Bell MT" w:hAnsi="Bell MT"/>
                             </w:rPr>
-                            <w:t>MongoDB</w:t>
+                            <w:fldChar w:fldCharType="begin"/>
+                          </w:r>
+                          <w:r>
+                            <w:rPr>
+                              <w:rFonts w:ascii="Bell MT" w:hAnsi="Bell MT"/>
+                            </w:rPr>
+                            <w:instrText xml:space="preserve"> HYPERLINK "https://github.com/Omegamark/testDrivenDevNode/tree/master/mocha-chai-knex" </w:instrText>
+                          </w:r>
+                          <w:r>
+                            <w:rPr>
+                              <w:rFonts w:ascii="Bell MT" w:hAnsi="Bell MT"/>
+                            </w:rPr>
+                          </w:r>
+                          <w:r>
+                            <w:rPr>
+                              <w:rFonts w:ascii="Bell MT" w:hAnsi="Bell MT"/>
+                            </w:rPr>
+                            <w:fldChar w:fldCharType="separate"/>
+                          </w:r>
+                          <w:r>
+                            <w:rPr>
+                              <w:rStyle w:val="Hyperlink"/>
+                              <w:rFonts w:ascii="Bell MT" w:hAnsi="Bell MT"/>
+                            </w:rPr>
+                            <w:t>Mocha</w:t>
                           </w:r>
                         </w:p>
                         <w:p>
@@ -623,9 +656,16 @@
                           </w:pPr>
                           <w:r>
                             <w:rPr>
-                              <w:rFonts w:ascii="Bell MT" w:hAnsi="Bell MT"/>
-                            </w:rPr>
-                            <w:t>HTML5</w:t>
+                              <w:rStyle w:val="Hyperlink"/>
+                              <w:rFonts w:ascii="Bell MT" w:hAnsi="Bell MT"/>
+                            </w:rPr>
+                            <w:t>Chai</w:t>
+                          </w:r>
+                          <w:r>
+                            <w:rPr>
+                              <w:rFonts w:ascii="Bell MT" w:hAnsi="Bell MT"/>
+                            </w:rPr>
+                            <w:fldChar w:fldCharType="end"/>
                           </w:r>
                         </w:p>
                         <w:p>
@@ -639,7 +679,7 @@
                             <w:rPr>
                               <w:rFonts w:ascii="Bell MT" w:hAnsi="Bell MT"/>
                             </w:rPr>
-                            <w:t>CSS3</w:t>
+                            <w:t>PostgreSQL</w:t>
                           </w:r>
                         </w:p>
                         <w:p>
@@ -653,7 +693,7 @@
                             <w:rPr>
                               <w:rFonts w:ascii="Bell MT" w:hAnsi="Bell MT"/>
                             </w:rPr>
-                            <w:t>AJAX</w:t>
+                            <w:t>MongoDB</w:t>
                           </w:r>
                         </w:p>
                         <w:p>
@@ -667,7 +707,7 @@
                             <w:rPr>
                               <w:rFonts w:ascii="Bell MT" w:hAnsi="Bell MT"/>
                             </w:rPr>
-                            <w:t>Firebase</w:t>
+                            <w:t>HTML5</w:t>
                           </w:r>
                         </w:p>
                         <w:p>
@@ -681,12 +721,61 @@
                             <w:rPr>
                               <w:rFonts w:ascii="Bell MT" w:hAnsi="Bell MT"/>
                             </w:rPr>
-                            <w:t>Heroku</w:t>
+                            <w:t>CSS3</w:t>
                           </w:r>
                         </w:p>
                         <w:p>
-                          <w:r>
+                          <w:pPr>
+                            <w:spacing w:after="40"/>
+                            <w:rPr>
+                              <w:rFonts w:ascii="Bell MT" w:hAnsi="Bell MT"/>
+                            </w:rPr>
+                          </w:pPr>
+                          <w:r>
+                            <w:rPr>
+                              <w:rFonts w:ascii="Bell MT" w:hAnsi="Bell MT"/>
+                            </w:rPr>
+                            <w:t>AJAX</w:t>
+                          </w:r>
+                        </w:p>
+                        <w:p>
+                          <w:pPr>
+                            <w:spacing w:after="40"/>
+                            <w:rPr>
+                              <w:rFonts w:ascii="Bell MT" w:hAnsi="Bell MT"/>
+                            </w:rPr>
+                          </w:pPr>
+                          <w:r>
+                            <w:rPr>
+                              <w:rFonts w:ascii="Bell MT" w:hAnsi="Bell MT"/>
+                            </w:rPr>
                             <w:t>Firebase</w:t>
+                          </w:r>
+                        </w:p>
+                        <w:p>
+                          <w:pPr>
+                            <w:spacing w:after="40"/>
+                            <w:rPr>
+                              <w:rFonts w:ascii="Bell MT" w:hAnsi="Bell MT"/>
+                            </w:rPr>
+                          </w:pPr>
+                          <w:r>
+                            <w:rPr>
+                              <w:rFonts w:ascii="Bell MT" w:hAnsi="Bell MT"/>
+                            </w:rPr>
+                            <w:t>Heroku</w:t>
+                          </w:r>
+                        </w:p>
+                        <w:p>
+                          <w:r>
+                            <w:t>*</w:t>
+                          </w:r>
+                          <w:r>
+                            <w:rPr>
+                              <w:sz w:val="18"/>
+                              <w:szCs w:val="18"/>
+                            </w:rPr>
+                            <w:t>Beginner</w:t>
                           </w:r>
                         </w:p>
                         <w:p>
@@ -736,6 +825,7 @@
                         </w:p>
                         <w:p>
                           <w:pPr>
+                            <w:spacing w:after="0"/>
                             <w:rPr>
                               <w:rFonts w:ascii="Bell MT" w:hAnsi="Bell MT"/>
                             </w:rPr>
@@ -745,6 +835,47 @@
                               <w:rFonts w:ascii="Bell MT" w:hAnsi="Bell MT"/>
                             </w:rPr>
                             <w:t>Consulting role for 2 startups</w:t>
+                          </w:r>
+                        </w:p>
+                        <w:p>
+                          <w:pPr>
+                            <w:spacing w:after="0"/>
+                            <w:rPr>
+                              <w:rFonts w:ascii="Bell MT" w:hAnsi="Bell MT"/>
+                            </w:rPr>
+                          </w:pPr>
+                          <w:r>
+                            <w:rPr>
+                              <w:rFonts w:ascii="Bell MT" w:hAnsi="Bell MT"/>
+                            </w:rPr>
+                            <w:t>Fluent in Mandarin Chinese</w:t>
+                          </w:r>
+                        </w:p>
+                        <w:p>
+                          <w:pPr>
+                            <w:spacing w:after="0"/>
+                            <w:rPr>
+                              <w:rFonts w:ascii="Bell MT" w:hAnsi="Bell MT"/>
+                            </w:rPr>
+                          </w:pPr>
+                          <w:r>
+                            <w:rPr>
+                              <w:rFonts w:ascii="Bell MT" w:hAnsi="Bell MT"/>
+                            </w:rPr>
+                            <w:t>3 years property management</w:t>
+                          </w:r>
+                        </w:p>
+                        <w:p>
+                          <w:pPr>
+                            <w:rPr>
+                              <w:rFonts w:ascii="Bell MT" w:hAnsi="Bell MT"/>
+                            </w:rPr>
+                          </w:pPr>
+                          <w:r>
+                            <w:rPr>
+                              <w:rFonts w:ascii="Bell MT" w:hAnsi="Bell MT"/>
+                            </w:rPr>
+                            <w:t>5 years business management</w:t>
                           </w:r>
                         </w:p>
                         <w:p/>
@@ -784,7 +915,7 @@
               <v:stroke joinstyle="miter"/>
               <v:path gradientshapeok="t" o:connecttype="rect"/>
             </v:shapetype>
-            <v:shape id="Text Box 14" o:spid="_x0000_s1026" type="#_x0000_t202" style="position:absolute;margin-left:116.75pt;margin-top:83.55pt;width:167.95pt;height:654.25pt;z-index:251673600;visibility:visible;mso-wrap-style:square;mso-width-percent:0;mso-height-percent:0;mso-wrap-distance-left:9pt;mso-wrap-distance-top:0;mso-wrap-distance-right:9pt;mso-wrap-distance-bottom:0;mso-position-horizontal:right;mso-position-horizontal-relative:margin;mso-position-vertical:absolute;mso-position-vertical-relative:text;mso-width-percent:0;mso-height-percent:0;mso-width-relative:margin;mso-height-relative:margin;v-text-anchor:top" o:gfxdata="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" fillcolor="white [3201]" stroked="f" strokeweight=".5pt">
+            <v:shape id="Text Box 14" o:spid="_x0000_s1026" type="#_x0000_t202" style="position:absolute;margin-left:116.75pt;margin-top:91.65pt;width:167.95pt;height:655.55pt;z-index:251669504;visibility:visible;mso-wrap-style:square;mso-width-percent:0;mso-height-percent:0;mso-wrap-distance-left:9pt;mso-wrap-distance-top:0;mso-wrap-distance-right:9pt;mso-wrap-distance-bottom:0;mso-position-horizontal:right;mso-position-horizontal-relative:margin;mso-position-vertical:absolute;mso-position-vertical-relative:text;mso-width-percent:0;mso-height-percent:0;mso-width-relative:margin;mso-height-relative:margin;v-text-anchor:top" o:gfxdata="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" fillcolor="white [3201]" stroked="f" strokeweight=".5pt">
               <v:textbox>
                 <w:txbxContent>
                   <w:p>
@@ -840,7 +971,7 @@
                         <w:rFonts w:ascii="Bell MT" w:hAnsi="Bell MT"/>
                       </w:rPr>
                     </w:pPr>
-                    <w:hyperlink r:id="rId11" w:history="1">
+                    <w:hyperlink r:id="rId12" w:history="1">
                       <w:r>
                         <w:rPr>
                           <w:rStyle w:val="Hyperlink"/>
@@ -864,12 +995,12 @@
                         <w:szCs w:val="18"/>
                       </w:rPr>
                       <w:pict w14:anchorId="753463BD">
-                        <v:shape id="_x0000_i1222" type="#_x0000_t75" alt="https://lh3.googleusercontent.com/6drloACMl_9UcVcQYKfW74KGk3-HKc1EIyxcC--CYRoO3JXfsBtW0VEp8SF-iivaDV-40I1Wwg0J_QYcOxP-mlw44jAeRbLbSESJF4J8FKZZ5ssjze9xAus9JuUH3dU8Z-t570RJ" style="width:14.9pt;height:14.9pt;visibility:visible;mso-wrap-style:square">
-                          <v:imagedata r:id="rId3" o:title="6drloACMl_9UcVcQYKfW74KGk3-HKc1EIyxcC--CYRoO3JXfsBtW0VEp8SF-iivaDV-40I1Wwg0J_QYcOxP-mlw44jAeRbLbSESJF4J8FKZZ5ssjze9xAus9JuUH3dU8Z-t570RJ"/>
+                        <v:shape id="_x0000_i1142" type="#_x0000_t75" alt="https://lh3.googleusercontent.com/6drloACMl_9UcVcQYKfW74KGk3-HKc1EIyxcC--CYRoO3JXfsBtW0VEp8SF-iivaDV-40I1Wwg0J_QYcOxP-mlw44jAeRbLbSESJF4J8FKZZ5ssjze9xAus9JuUH3dU8Z-t570RJ" style="width:15.05pt;height:15.05pt;visibility:visible;mso-wrap-style:square">
+                          <v:imagedata r:id="rId2" o:title="6drloACMl_9UcVcQYKfW74KGk3-HKc1EIyxcC--CYRoO3JXfsBtW0VEp8SF-iivaDV-40I1Wwg0J_QYcOxP-mlw44jAeRbLbSESJF4J8FKZZ5ssjze9xAus9JuUH3dU8Z-t570RJ"/>
                         </v:shape>
                       </w:pict>
                     </w:r>
-                    <w:hyperlink r:id="rId12" w:history="1">
+                    <w:hyperlink r:id="rId13" w:history="1">
                       <w:r>
                         <w:rPr>
                           <w:rStyle w:val="Hyperlink"/>
@@ -877,19 +1008,8 @@
                           <w:sz w:val="18"/>
                           <w:szCs w:val="18"/>
                         </w:rPr>
-                        <w:t>github.com/</w:t>
+                        <w:t>github.com/omegamark</w:t>
                       </w:r>
-                      <w:proofErr w:type="spellStart"/>
-                      <w:r>
-                        <w:rPr>
-                          <w:rStyle w:val="Hyperlink"/>
-                          <w:rFonts w:ascii="Bell MT" w:hAnsi="Bell MT"/>
-                          <w:sz w:val="18"/>
-                          <w:szCs w:val="18"/>
-                        </w:rPr>
-                        <w:t>omegamark</w:t>
-                      </w:r>
-                      <w:proofErr w:type="spellEnd"/>
                     </w:hyperlink>
                   </w:p>
                   <w:p>
@@ -907,12 +1027,12 @@
                         <w:szCs w:val="18"/>
                       </w:rPr>
                       <w:pict w14:anchorId="5D5ECD64">
-                        <v:shape id="_x0000_i1223" type="#_x0000_t75" alt="https://lh4.googleusercontent.com/X5IWtivDIfZlvsZEmQcS2P-z-2gJmaDNd9GsrN4trIvRHnKoxVfL0V-oE6X5lnot5YDWZrPo0PWmC2KQJI-eCBdjRbB0t5-qQla0mqHjUF6O_swwwE-CPGjEVokRSpSSA2xeox-3" style="width:14.5pt;height:14.5pt;visibility:visible;mso-wrap-style:square">
-                          <v:imagedata r:id="rId5" o:title="X5IWtivDIfZlvsZEmQcS2P-z-2gJmaDNd9GsrN4trIvRHnKoxVfL0V-oE6X5lnot5YDWZrPo0PWmC2KQJI-eCBdjRbB0t5-qQla0mqHjUF6O_swwwE-CPGjEVokRSpSSA2xeox-3"/>
+                        <v:shape id="_x0000_i1143" type="#_x0000_t75" alt="https://lh4.googleusercontent.com/X5IWtivDIfZlvsZEmQcS2P-z-2gJmaDNd9GsrN4trIvRHnKoxVfL0V-oE6X5lnot5YDWZrPo0PWmC2KQJI-eCBdjRbB0t5-qQla0mqHjUF6O_swwwE-CPGjEVokRSpSSA2xeox-3" style="width:14.5pt;height:14.5pt;visibility:visible;mso-wrap-style:square">
+                          <v:imagedata r:id="rId4" o:title="X5IWtivDIfZlvsZEmQcS2P-z-2gJmaDNd9GsrN4trIvRHnKoxVfL0V-oE6X5lnot5YDWZrPo0PWmC2KQJI-eCBdjRbB0t5-qQla0mqHjUF6O_swwwE-CPGjEVokRSpSSA2xeox-3"/>
                         </v:shape>
                       </w:pict>
                     </w:r>
-                    <w:hyperlink r:id="rId13" w:history="1">
+                    <w:hyperlink r:id="rId14" w:history="1">
                       <w:r>
                         <w:rPr>
                           <w:rStyle w:val="Hyperlink"/>
@@ -943,12 +1063,12 @@
                         <w:szCs w:val="18"/>
                       </w:rPr>
                       <w:pict w14:anchorId="01CE30D2">
-                        <v:shape id="_x0000_i1224" type="#_x0000_t75" alt="https://lh4.googleusercontent.com/edmEksDfEXJfHx-gPy9Gj7fDj7cuLgR5dxh-eDoio74ATmO-f9w5rUkpXpehg3DaBCmkJZN4MyG1eUWUGOcg4AzkvYsJ-h-hhcWcDeOgrLUZ0TcxBt4w_E_lYeGvg91FTEIn6nX-" style="width:14.9pt;height:14.9pt;visibility:visible;mso-wrap-style:square" o:bullet="t">
-                          <v:imagedata r:id="rId7" o:title="edmEksDfEXJfHx-gPy9Gj7fDj7cuLgR5dxh-eDoio74ATmO-f9w5rUkpXpehg3DaBCmkJZN4MyG1eUWUGOcg4AzkvYsJ-h-hhcWcDeOgrLUZ0TcxBt4w_E_lYeGvg91FTEIn6nX-"/>
+                        <v:shape id="_x0000_i1144" type="#_x0000_t75" alt="https://lh4.googleusercontent.com/edmEksDfEXJfHx-gPy9Gj7fDj7cuLgR5dxh-eDoio74ATmO-f9w5rUkpXpehg3DaBCmkJZN4MyG1eUWUGOcg4AzkvYsJ-h-hhcWcDeOgrLUZ0TcxBt4w_E_lYeGvg91FTEIn6nX-" style="width:15.05pt;height:15.05pt;visibility:visible;mso-wrap-style:square" o:bullet="t">
+                          <v:imagedata r:id="rId6" o:title="edmEksDfEXJfHx-gPy9Gj7fDj7cuLgR5dxh-eDoio74ATmO-f9w5rUkpXpehg3DaBCmkJZN4MyG1eUWUGOcg4AzkvYsJ-h-hhcWcDeOgrLUZ0TcxBt4w_E_lYeGvg91FTEIn6nX-"/>
                         </v:shape>
                       </w:pict>
                     </w:r>
-                    <w:hyperlink r:id="rId14" w:history="1">
+                    <w:hyperlink r:id="rId15" w:history="1">
                       <w:r>
                         <w:rPr>
                           <w:rStyle w:val="Hyperlink"/>
@@ -981,7 +1101,7 @@
                         <wp:inline distT="0" distB="0" distL="0" distR="0" wp14:anchorId="64F06BAA" wp14:editId="2A116317">
                           <wp:extent cx="187325" cy="187325"/>
                           <wp:effectExtent l="0" t="0" r="3175" b="3175"/>
-                          <wp:docPr id="25" name="Picture 25" descr="https://lh6.googleusercontent.com/MBfZarNxXsrY2LJrNLY-LXsDMHXg6r9YFKV51kFGVkTQmGZnHFW2HcVWYZChsbrcXfUk39tSci6QwzFyQg_kmVG2xqWxGhRiOBLm494TkUyigEq0BKOsQlrVJ83dD83Awx5XzOxq"/>
+                          <wp:docPr id="8" name="Picture 8" descr="https://lh6.googleusercontent.com/MBfZarNxXsrY2LJrNLY-LXsDMHXg6r9YFKV51kFGVkTQmGZnHFW2HcVWYZChsbrcXfUk39tSci6QwzFyQg_kmVG2xqWxGhRiOBLm494TkUyigEq0BKOsQlrVJ83dD83Awx5XzOxq"/>
                           <wp:cNvGraphicFramePr>
                             <a:graphicFrameLocks xmlns:a="http://schemas.openxmlformats.org/drawingml/2006/main" noChangeAspect="1"/>
                           </wp:cNvGraphicFramePr>
@@ -995,7 +1115,7 @@
                                   </pic:cNvPicPr>
                                 </pic:nvPicPr>
                                 <pic:blipFill>
-                                  <a:blip r:embed="rId9">
+                                  <a:blip r:embed="rId8">
                                     <a:extLst>
                                       <a:ext uri="{28A0092B-C50C-407E-A947-70E740481C1C}">
                                         <a14:useLocalDpi xmlns:a14="http://schemas.microsoft.com/office/drawing/2010/main" val="0"/>
@@ -1026,7 +1146,7 @@
                         </wp:inline>
                       </w:drawing>
                     </w:r>
-                    <w:hyperlink r:id="rId15" w:history="1">
+                    <w:hyperlink r:id="rId16" w:history="1">
                       <w:r>
                         <w:rPr>
                           <w:rStyle w:val="Hyperlink"/>
@@ -1078,11 +1198,20 @@
                         <w:rFonts w:ascii="Bell MT" w:hAnsi="Bell MT"/>
                       </w:rPr>
                     </w:pPr>
-                    <w:r>
-                      <w:rPr>
-                        <w:rFonts w:ascii="Bell MT" w:hAnsi="Bell MT"/>
-                      </w:rPr>
-                      <w:t>Python</w:t>
+                    <w:hyperlink r:id="rId17" w:history="1">
+                      <w:r>
+                        <w:rPr>
+                          <w:rStyle w:val="Hyperlink"/>
+                          <w:rFonts w:ascii="Bell MT" w:hAnsi="Bell MT"/>
+                        </w:rPr>
+                        <w:t>Python</w:t>
+                      </w:r>
+                    </w:hyperlink>
+                    <w:r>
+                      <w:rPr>
+                        <w:rFonts w:ascii="Bell MT" w:hAnsi="Bell MT"/>
+                      </w:rPr>
+                      <w:t>*</w:t>
                     </w:r>
                   </w:p>
                   <w:p>
@@ -1092,11 +1221,20 @@
                         <w:rFonts w:ascii="Bell MT" w:hAnsi="Bell MT"/>
                       </w:rPr>
                     </w:pPr>
-                    <w:r>
-                      <w:rPr>
-                        <w:rFonts w:ascii="Bell MT" w:hAnsi="Bell MT"/>
-                      </w:rPr>
-                      <w:t>Handlebars</w:t>
+                    <w:hyperlink r:id="rId18" w:history="1">
+                      <w:r>
+                        <w:rPr>
+                          <w:rStyle w:val="Hyperlink"/>
+                          <w:rFonts w:ascii="Bell MT" w:hAnsi="Bell MT"/>
+                        </w:rPr>
+                        <w:t>Ruby on Rails</w:t>
+                      </w:r>
+                    </w:hyperlink>
+                    <w:r>
+                      <w:rPr>
+                        <w:rFonts w:ascii="Bell MT" w:hAnsi="Bell MT"/>
+                      </w:rPr>
+                      <w:t>*</w:t>
                     </w:r>
                   </w:p>
                   <w:p>
@@ -1110,7 +1248,7 @@
                       <w:rPr>
                         <w:rFonts w:ascii="Bell MT" w:hAnsi="Bell MT"/>
                       </w:rPr>
-                      <w:t>AngularJS</w:t>
+                      <w:t>Handlebars</w:t>
                     </w:r>
                   </w:p>
                   <w:p>
@@ -1124,7 +1262,7 @@
                       <w:rPr>
                         <w:rFonts w:ascii="Bell MT" w:hAnsi="Bell MT"/>
                       </w:rPr>
-                      <w:t>Ionic V1</w:t>
+                      <w:t>AngularJS</w:t>
                     </w:r>
                   </w:p>
                   <w:p>
@@ -1138,7 +1276,13 @@
                       <w:rPr>
                         <w:rFonts w:ascii="Bell MT" w:hAnsi="Bell MT"/>
                       </w:rPr>
-                      <w:t>React/Redux</w:t>
+                      <w:t>Ionic v</w:t>
+                    </w:r>
+                    <w:r>
+                      <w:rPr>
+                        <w:rFonts w:ascii="Bell MT" w:hAnsi="Bell MT"/>
+                      </w:rPr>
+                      <w:t>1</w:t>
                     </w:r>
                   </w:p>
                   <w:p>
@@ -1152,7 +1296,7 @@
                       <w:rPr>
                         <w:rFonts w:ascii="Bell MT" w:hAnsi="Bell MT"/>
                       </w:rPr>
-                      <w:t>jQuery</w:t>
+                      <w:t>React/Redux</w:t>
                     </w:r>
                   </w:p>
                   <w:p>
@@ -1166,7 +1310,7 @@
                       <w:rPr>
                         <w:rFonts w:ascii="Bell MT" w:hAnsi="Bell MT"/>
                       </w:rPr>
-                      <w:t>Node.js</w:t>
+                      <w:t>jQuery</w:t>
                     </w:r>
                   </w:p>
                   <w:p>
@@ -1180,13 +1324,22 @@
                       <w:rPr>
                         <w:rFonts w:ascii="Bell MT" w:hAnsi="Bell MT"/>
                       </w:rPr>
-                      <w:t>PostgreSQL</w:t>
+                      <w:t>No</w:t>
+                    </w:r>
+                    <w:bookmarkStart w:id="1" w:name="_GoBack"/>
+                    <w:bookmarkEnd w:id="1"/>
+                    <w:r>
+                      <w:rPr>
+                        <w:rFonts w:ascii="Bell MT" w:hAnsi="Bell MT"/>
+                      </w:rPr>
+                      <w:t>de.js</w:t>
                     </w:r>
                   </w:p>
                   <w:p>
                     <w:pPr>
                       <w:spacing w:after="40"/>
                       <w:rPr>
+                        <w:rStyle w:val="Hyperlink"/>
                         <w:rFonts w:ascii="Bell MT" w:hAnsi="Bell MT"/>
                       </w:rPr>
                     </w:pPr>
@@ -1194,7 +1347,31 @@
                       <w:rPr>
                         <w:rFonts w:ascii="Bell MT" w:hAnsi="Bell MT"/>
                       </w:rPr>
-                      <w:t>MongoDB</w:t>
+                      <w:fldChar w:fldCharType="begin"/>
+                    </w:r>
+                    <w:r>
+                      <w:rPr>
+                        <w:rFonts w:ascii="Bell MT" w:hAnsi="Bell MT"/>
+                      </w:rPr>
+                      <w:instrText xml:space="preserve"> HYPERLINK "https://github.com/Omegamark/testDrivenDevNode/tree/master/mocha-chai-knex" </w:instrText>
+                    </w:r>
+                    <w:r>
+                      <w:rPr>
+                        <w:rFonts w:ascii="Bell MT" w:hAnsi="Bell MT"/>
+                      </w:rPr>
+                    </w:r>
+                    <w:r>
+                      <w:rPr>
+                        <w:rFonts w:ascii="Bell MT" w:hAnsi="Bell MT"/>
+                      </w:rPr>
+                      <w:fldChar w:fldCharType="separate"/>
+                    </w:r>
+                    <w:r>
+                      <w:rPr>
+                        <w:rStyle w:val="Hyperlink"/>
+                        <w:rFonts w:ascii="Bell MT" w:hAnsi="Bell MT"/>
+                      </w:rPr>
+                      <w:t>Mocha</w:t>
                     </w:r>
                   </w:p>
                   <w:p>
@@ -1206,9 +1383,16 @@
                     </w:pPr>
                     <w:r>
                       <w:rPr>
-                        <w:rFonts w:ascii="Bell MT" w:hAnsi="Bell MT"/>
-                      </w:rPr>
-                      <w:t>HTML5</w:t>
+                        <w:rStyle w:val="Hyperlink"/>
+                        <w:rFonts w:ascii="Bell MT" w:hAnsi="Bell MT"/>
+                      </w:rPr>
+                      <w:t>Chai</w:t>
+                    </w:r>
+                    <w:r>
+                      <w:rPr>
+                        <w:rFonts w:ascii="Bell MT" w:hAnsi="Bell MT"/>
+                      </w:rPr>
+                      <w:fldChar w:fldCharType="end"/>
                     </w:r>
                   </w:p>
                   <w:p>
@@ -1222,7 +1406,7 @@
                       <w:rPr>
                         <w:rFonts w:ascii="Bell MT" w:hAnsi="Bell MT"/>
                       </w:rPr>
-                      <w:t>CSS3</w:t>
+                      <w:t>PostgreSQL</w:t>
                     </w:r>
                   </w:p>
                   <w:p>
@@ -1236,7 +1420,7 @@
                       <w:rPr>
                         <w:rFonts w:ascii="Bell MT" w:hAnsi="Bell MT"/>
                       </w:rPr>
-                      <w:t>AJAX</w:t>
+                      <w:t>MongoDB</w:t>
                     </w:r>
                   </w:p>
                   <w:p>
@@ -1250,7 +1434,7 @@
                       <w:rPr>
                         <w:rFonts w:ascii="Bell MT" w:hAnsi="Bell MT"/>
                       </w:rPr>
-                      <w:t>Firebase</w:t>
+                      <w:t>HTML5</w:t>
                     </w:r>
                   </w:p>
                   <w:p>
@@ -1264,12 +1448,61 @@
                       <w:rPr>
                         <w:rFonts w:ascii="Bell MT" w:hAnsi="Bell MT"/>
                       </w:rPr>
-                      <w:t>Heroku</w:t>
+                      <w:t>CSS3</w:t>
                     </w:r>
                   </w:p>
                   <w:p>
-                    <w:r>
+                    <w:pPr>
+                      <w:spacing w:after="40"/>
+                      <w:rPr>
+                        <w:rFonts w:ascii="Bell MT" w:hAnsi="Bell MT"/>
+                      </w:rPr>
+                    </w:pPr>
+                    <w:r>
+                      <w:rPr>
+                        <w:rFonts w:ascii="Bell MT" w:hAnsi="Bell MT"/>
+                      </w:rPr>
+                      <w:t>AJAX</w:t>
+                    </w:r>
+                  </w:p>
+                  <w:p>
+                    <w:pPr>
+                      <w:spacing w:after="40"/>
+                      <w:rPr>
+                        <w:rFonts w:ascii="Bell MT" w:hAnsi="Bell MT"/>
+                      </w:rPr>
+                    </w:pPr>
+                    <w:r>
+                      <w:rPr>
+                        <w:rFonts w:ascii="Bell MT" w:hAnsi="Bell MT"/>
+                      </w:rPr>
                       <w:t>Firebase</w:t>
+                    </w:r>
+                  </w:p>
+                  <w:p>
+                    <w:pPr>
+                      <w:spacing w:after="40"/>
+                      <w:rPr>
+                        <w:rFonts w:ascii="Bell MT" w:hAnsi="Bell MT"/>
+                      </w:rPr>
+                    </w:pPr>
+                    <w:r>
+                      <w:rPr>
+                        <w:rFonts w:ascii="Bell MT" w:hAnsi="Bell MT"/>
+                      </w:rPr>
+                      <w:t>Heroku</w:t>
+                    </w:r>
+                  </w:p>
+                  <w:p>
+                    <w:r>
+                      <w:t>*</w:t>
+                    </w:r>
+                    <w:r>
+                      <w:rPr>
+                        <w:sz w:val="18"/>
+                        <w:szCs w:val="18"/>
+                      </w:rPr>
+                      <w:t>Beginner</w:t>
                     </w:r>
                   </w:p>
                   <w:p>
@@ -1319,6 +1552,7 @@
                   </w:p>
                   <w:p>
                     <w:pPr>
+                      <w:spacing w:after="0"/>
                       <w:rPr>
                         <w:rFonts w:ascii="Bell MT" w:hAnsi="Bell MT"/>
                       </w:rPr>
@@ -1328,6 +1562,47 @@
                         <w:rFonts w:ascii="Bell MT" w:hAnsi="Bell MT"/>
                       </w:rPr>
                       <w:t>Consulting role for 2 startups</w:t>
+                    </w:r>
+                  </w:p>
+                  <w:p>
+                    <w:pPr>
+                      <w:spacing w:after="0"/>
+                      <w:rPr>
+                        <w:rFonts w:ascii="Bell MT" w:hAnsi="Bell MT"/>
+                      </w:rPr>
+                    </w:pPr>
+                    <w:r>
+                      <w:rPr>
+                        <w:rFonts w:ascii="Bell MT" w:hAnsi="Bell MT"/>
+                      </w:rPr>
+                      <w:t>Fluent in Mandarin Chinese</w:t>
+                    </w:r>
+                  </w:p>
+                  <w:p>
+                    <w:pPr>
+                      <w:spacing w:after="0"/>
+                      <w:rPr>
+                        <w:rFonts w:ascii="Bell MT" w:hAnsi="Bell MT"/>
+                      </w:rPr>
+                    </w:pPr>
+                    <w:r>
+                      <w:rPr>
+                        <w:rFonts w:ascii="Bell MT" w:hAnsi="Bell MT"/>
+                      </w:rPr>
+                      <w:t>3 years property management</w:t>
+                    </w:r>
+                  </w:p>
+                  <w:p>
+                    <w:pPr>
+                      <w:rPr>
+                        <w:rFonts w:ascii="Bell MT" w:hAnsi="Bell MT"/>
+                      </w:rPr>
+                    </w:pPr>
+                    <w:r>
+                      <w:rPr>
+                        <w:rFonts w:ascii="Bell MT" w:hAnsi="Bell MT"/>
+                      </w:rPr>
+                      <w:t>5 years business management</w:t>
                     </w:r>
                   </w:p>
                   <w:p/>
@@ -1356,16 +1631,16 @@
       <mc:AlternateContent>
         <mc:Choice Requires="wps">
           <w:drawing>
-            <wp:anchor distT="0" distB="0" distL="114300" distR="114300" simplePos="0" relativeHeight="251665408" behindDoc="0" locked="0" layoutInCell="1" allowOverlap="1" wp14:anchorId="56518CFE" wp14:editId="719C8A04">
+            <wp:anchor distT="0" distB="0" distL="114300" distR="114300" simplePos="0" relativeHeight="251658240" behindDoc="0" locked="0" layoutInCell="1" allowOverlap="1" wp14:anchorId="56518CFE" wp14:editId="23AD023D">
               <wp:simplePos x="0" y="0"/>
-              <wp:positionH relativeFrom="column">
-                <wp:posOffset>55342</wp:posOffset>
+              <wp:positionH relativeFrom="margin">
+                <wp:align>left</wp:align>
               </wp:positionH>
               <wp:positionV relativeFrom="paragraph">
-                <wp:posOffset>1056005</wp:posOffset>
+                <wp:posOffset>1163782</wp:posOffset>
               </wp:positionV>
-              <wp:extent cx="4678947" cy="8325853"/>
-              <wp:effectExtent l="0" t="0" r="7620" b="0"/>
+              <wp:extent cx="4696691" cy="8325853"/>
+              <wp:effectExtent l="0" t="0" r="8890" b="0"/>
               <wp:wrapNone/>
               <wp:docPr id="9" name="Text Box 9"/>
               <wp:cNvGraphicFramePr/>
@@ -1376,7 +1651,7 @@
                     <wps:spPr>
                       <a:xfrm>
                         <a:off x="0" y="0"/>
-                        <a:ext cx="4678947" cy="8325853"/>
+                        <a:ext cx="4696691" cy="8325853"/>
                       </a:xfrm>
                       <a:prstGeom prst="rect">
                         <a:avLst/>
@@ -1437,7 +1712,7 @@
                             </w:rPr>
                             <w:t xml:space="preserve"> </w:t>
                           </w:r>
-                          <w:hyperlink r:id="rId16" w:history="1">
+                          <w:hyperlink r:id="rId19" w:history="1">
                             <w:r>
                               <w:rPr>
                                 <w:rStyle w:val="Hyperlink"/>
@@ -1466,7 +1741,7 @@
                             </w:rPr>
                             <w:t xml:space="preserve"> </w:t>
                           </w:r>
-                          <w:hyperlink r:id="rId17" w:history="1">
+                          <w:hyperlink r:id="rId20" w:history="1">
                             <w:r>
                               <w:rPr>
                                 <w:rStyle w:val="Hyperlink"/>
@@ -1545,23 +1820,13 @@
                             </w:rPr>
                             <w:t xml:space="preserve"> </w:t>
                           </w:r>
-                          <w:proofErr w:type="spellStart"/>
-                          <w:r>
-                            <w:rPr>
-                              <w:rFonts w:ascii="Bell MT" w:hAnsi="Bell MT"/>
-                              <w:sz w:val="18"/>
-                              <w:szCs w:val="18"/>
-                            </w:rPr>
-                            <w:t>GiantBomb</w:t>
-                          </w:r>
-                          <w:proofErr w:type="spellEnd"/>
-                          <w:r>
-                            <w:rPr>
-                              <w:rFonts w:ascii="Bell MT" w:hAnsi="Bell MT"/>
-                              <w:sz w:val="18"/>
-                              <w:szCs w:val="18"/>
-                            </w:rPr>
-                            <w:t xml:space="preserve"> API</w:t>
+                          <w:r>
+                            <w:rPr>
+                              <w:rFonts w:ascii="Bell MT" w:hAnsi="Bell MT"/>
+                              <w:sz w:val="18"/>
+                              <w:szCs w:val="18"/>
+                            </w:rPr>
+                            <w:t>GiantBomb API</w:t>
                           </w:r>
                           <w:r>
                             <w:rPr>
@@ -1676,7 +1941,6 @@
                             </w:rPr>
                             <w:t xml:space="preserve"> </w:t>
                           </w:r>
-                          <w:proofErr w:type="spellStart"/>
                           <w:r>
                             <w:rPr>
                               <w:rFonts w:ascii="Bell MT" w:hAnsi="Bell MT"/>
@@ -1685,7 +1949,6 @@
                             </w:rPr>
                             <w:t>Lodash</w:t>
                           </w:r>
-                          <w:proofErr w:type="spellEnd"/>
                           <w:r>
                             <w:rPr>
                               <w:rFonts w:ascii="Bell MT" w:hAnsi="Bell MT"/>
@@ -1710,16 +1973,22 @@
                             </w:rPr>
                             <w:t xml:space="preserve"> </w:t>
                           </w:r>
-                          <w:proofErr w:type="spellStart"/>
-                          <w:r>
-                            <w:rPr>
-                              <w:rFonts w:ascii="Bell MT" w:hAnsi="Bell MT"/>
-                              <w:sz w:val="18"/>
-                              <w:szCs w:val="18"/>
-                            </w:rPr>
-                            <w:t>Webpack</w:t>
-                          </w:r>
-                          <w:proofErr w:type="spellEnd"/>
+                          <w:r>
+                            <w:rPr>
+                              <w:rFonts w:ascii="Bell MT" w:hAnsi="Bell MT"/>
+                              <w:sz w:val="18"/>
+                              <w:szCs w:val="18"/>
+                            </w:rPr>
+                            <w:t xml:space="preserve">Webpack </w:t>
+                          </w:r>
+                          <w:r>
+                            <w:rPr>
+                              <w:rFonts w:ascii="Bell MT" w:hAnsi="Bell MT"/>
+                              <w:sz w:val="18"/>
+                              <w:szCs w:val="18"/>
+                            </w:rPr>
+                            <w:t>3</w:t>
+                          </w:r>
                           <w:r>
                             <w:rPr>
                               <w:rFonts w:ascii="Bell MT" w:hAnsi="Bell MT"/>
@@ -1734,7 +2003,7 @@
                               <w:sz w:val="18"/>
                               <w:szCs w:val="18"/>
                             </w:rPr>
-                            <w:t>3</w:t>
+                            <w:t>|</w:t>
                           </w:r>
                           <w:r>
                             <w:rPr>
@@ -1750,6 +2019,22 @@
                               <w:sz w:val="18"/>
                               <w:szCs w:val="18"/>
                             </w:rPr>
+                            <w:t>Babel</w:t>
+                          </w:r>
+                          <w:r>
+                            <w:rPr>
+                              <w:rFonts w:ascii="Bell MT" w:hAnsi="Bell MT"/>
+                              <w:sz w:val="18"/>
+                              <w:szCs w:val="18"/>
+                            </w:rPr>
+                            <w:t xml:space="preserve"> </w:t>
+                          </w:r>
+                          <w:r>
+                            <w:rPr>
+                              <w:rFonts w:ascii="Bell MT" w:hAnsi="Bell MT"/>
+                              <w:sz w:val="18"/>
+                              <w:szCs w:val="18"/>
+                            </w:rPr>
                             <w:t>|</w:t>
                           </w:r>
                           <w:r>
@@ -1766,7 +2051,7 @@
                               <w:sz w:val="18"/>
                               <w:szCs w:val="18"/>
                             </w:rPr>
-                            <w:t>Babel</w:t>
+                            <w:t>ES6</w:t>
                           </w:r>
                           <w:r>
                             <w:rPr>
@@ -1798,7 +2083,7 @@
                               <w:sz w:val="18"/>
                               <w:szCs w:val="18"/>
                             </w:rPr>
-                            <w:t>ES6</w:t>
+                            <w:t>Materialize</w:t>
                           </w:r>
                           <w:r>
                             <w:rPr>
@@ -1830,7 +2115,7 @@
                               <w:sz w:val="18"/>
                               <w:szCs w:val="18"/>
                             </w:rPr>
-                            <w:t>Materialize</w:t>
+                            <w:t>GiantBomb API</w:t>
                           </w:r>
                           <w:r>
                             <w:rPr>
@@ -1856,48 +2141,6 @@
                             </w:rPr>
                             <w:t xml:space="preserve"> </w:t>
                           </w:r>
-                          <w:proofErr w:type="spellStart"/>
-                          <w:r>
-                            <w:rPr>
-                              <w:rFonts w:ascii="Bell MT" w:hAnsi="Bell MT"/>
-                              <w:sz w:val="18"/>
-                              <w:szCs w:val="18"/>
-                            </w:rPr>
-                            <w:t>GiantBomb</w:t>
-                          </w:r>
-                          <w:proofErr w:type="spellEnd"/>
-                          <w:r>
-                            <w:rPr>
-                              <w:rFonts w:ascii="Bell MT" w:hAnsi="Bell MT"/>
-                              <w:sz w:val="18"/>
-                              <w:szCs w:val="18"/>
-                            </w:rPr>
-                            <w:t xml:space="preserve"> API</w:t>
-                          </w:r>
-                          <w:r>
-                            <w:rPr>
-                              <w:rFonts w:ascii="Bell MT" w:hAnsi="Bell MT"/>
-                              <w:sz w:val="18"/>
-                              <w:szCs w:val="18"/>
-                            </w:rPr>
-                            <w:t xml:space="preserve"> </w:t>
-                          </w:r>
-                          <w:r>
-                            <w:rPr>
-                              <w:rFonts w:ascii="Bell MT" w:hAnsi="Bell MT"/>
-                              <w:sz w:val="18"/>
-                              <w:szCs w:val="18"/>
-                            </w:rPr>
-                            <w:t>|</w:t>
-                          </w:r>
-                          <w:r>
-                            <w:rPr>
-                              <w:rFonts w:ascii="Bell MT" w:hAnsi="Bell MT"/>
-                              <w:sz w:val="18"/>
-                              <w:szCs w:val="18"/>
-                            </w:rPr>
-                            <w:t xml:space="preserve"> </w:t>
-                          </w:r>
                           <w:r>
                             <w:rPr>
                               <w:rFonts w:ascii="Bell MT" w:hAnsi="Bell MT"/>
@@ -1905,70 +2148,6 @@
                               <w:szCs w:val="18"/>
                             </w:rPr>
                             <w:t>Steam API</w:t>
-                          </w:r>
-                          <w:r>
-                            <w:rPr>
-                              <w:rFonts w:ascii="Bell MT" w:hAnsi="Bell MT"/>
-                              <w:sz w:val="18"/>
-                              <w:szCs w:val="18"/>
-                            </w:rPr>
-                            <w:t xml:space="preserve"> </w:t>
-                          </w:r>
-                          <w:r>
-                            <w:rPr>
-                              <w:rFonts w:ascii="Bell MT" w:hAnsi="Bell MT"/>
-                              <w:sz w:val="18"/>
-                              <w:szCs w:val="18"/>
-                            </w:rPr>
-                            <w:t>|</w:t>
-                          </w:r>
-                          <w:r>
-                            <w:rPr>
-                              <w:rFonts w:ascii="Bell MT" w:hAnsi="Bell MT"/>
-                              <w:sz w:val="18"/>
-                              <w:szCs w:val="18"/>
-                            </w:rPr>
-                            <w:t xml:space="preserve"> </w:t>
-                          </w:r>
-                          <w:r>
-                            <w:rPr>
-                              <w:rFonts w:ascii="Bell MT" w:hAnsi="Bell MT"/>
-                              <w:sz w:val="18"/>
-                              <w:szCs w:val="18"/>
-                            </w:rPr>
-                            <w:t>Mocha</w:t>
-                          </w:r>
-                          <w:r>
-                            <w:rPr>
-                              <w:rFonts w:ascii="Bell MT" w:hAnsi="Bell MT"/>
-                              <w:sz w:val="18"/>
-                              <w:szCs w:val="18"/>
-                            </w:rPr>
-                            <w:t xml:space="preserve"> </w:t>
-                          </w:r>
-                          <w:r>
-                            <w:rPr>
-                              <w:rFonts w:ascii="Bell MT" w:hAnsi="Bell MT"/>
-                              <w:sz w:val="18"/>
-                              <w:szCs w:val="18"/>
-                            </w:rPr>
-                            <w:t>|</w:t>
-                          </w:r>
-                          <w:r>
-                            <w:rPr>
-                              <w:rFonts w:ascii="Bell MT" w:hAnsi="Bell MT"/>
-                              <w:sz w:val="18"/>
-                              <w:szCs w:val="18"/>
-                            </w:rPr>
-                            <w:t xml:space="preserve"> </w:t>
-                          </w:r>
-                          <w:r>
-                            <w:rPr>
-                              <w:rFonts w:ascii="Bell MT" w:hAnsi="Bell MT"/>
-                              <w:sz w:val="18"/>
-                              <w:szCs w:val="18"/>
-                            </w:rPr>
-                            <w:t>Chai</w:t>
                           </w:r>
                         </w:p>
                         <w:p>
@@ -1979,7 +2158,6 @@
                               <w:szCs w:val="18"/>
                             </w:rPr>
                           </w:pPr>
-                          <w:proofErr w:type="spellStart"/>
                           <w:r>
                             <w:rPr>
                               <w:rFonts w:ascii="Book Antiqua" w:hAnsi="Book Antiqua"/>
@@ -1987,19 +2165,9 @@
                               <w:sz w:val="28"/>
                               <w:szCs w:val="28"/>
                             </w:rPr>
-                            <w:t>WikiTeadia</w:t>
-                          </w:r>
-                          <w:proofErr w:type="spellEnd"/>
-                          <w:r>
-                            <w:rPr>
-                              <w:rFonts w:ascii="Book Antiqua" w:hAnsi="Book Antiqua"/>
-                              <w:color w:val="4472C4" w:themeColor="accent1"/>
-                              <w:sz w:val="28"/>
-                              <w:szCs w:val="28"/>
-                            </w:rPr>
-                            <w:t xml:space="preserve"> </w:t>
-                          </w:r>
-                          <w:hyperlink r:id="rId18" w:history="1">
+                            <w:t xml:space="preserve">WikiTeadia </w:t>
+                          </w:r>
+                          <w:hyperlink r:id="rId21" w:history="1">
                             <w:r>
                               <w:rPr>
                                 <w:rStyle w:val="Hyperlink"/>
@@ -2175,7 +2343,6 @@
                             </w:rPr>
                             <w:t xml:space="preserve"> </w:t>
                           </w:r>
-                          <w:proofErr w:type="spellStart"/>
                           <w:r>
                             <w:rPr>
                               <w:rFonts w:ascii="Bell MT" w:hAnsi="Bell MT"/>
@@ -2184,7 +2351,6 @@
                             </w:rPr>
                             <w:t>ngMaps</w:t>
                           </w:r>
-                          <w:proofErr w:type="spellEnd"/>
                           <w:r>
                             <w:rPr>
                               <w:rFonts w:ascii="Bell MT" w:hAnsi="Bell MT"/>
@@ -2241,7 +2407,6 @@
                             </w:rPr>
                             <w:t xml:space="preserve"> </w:t>
                           </w:r>
-                          <w:proofErr w:type="spellStart"/>
                           <w:r>
                             <w:rPr>
                               <w:rFonts w:ascii="Bell MT" w:hAnsi="Bell MT"/>
@@ -2258,7 +2423,6 @@
                             </w:rPr>
                             <w:t>js</w:t>
                           </w:r>
-                          <w:proofErr w:type="spellEnd"/>
                           <w:r>
                             <w:rPr>
                               <w:rFonts w:ascii="Bell MT" w:hAnsi="Bell MT"/>
@@ -2331,7 +2495,6 @@
                             </w:rPr>
                             <w:t xml:space="preserve"> </w:t>
                           </w:r>
-                          <w:proofErr w:type="gramStart"/>
                           <w:r>
                             <w:rPr>
                               <w:rFonts w:ascii="Bell MT" w:hAnsi="Bell MT"/>
@@ -2354,16 +2517,7 @@
                               <w:sz w:val="18"/>
                               <w:szCs w:val="18"/>
                             </w:rPr>
-                            <w:t>Google</w:t>
-                          </w:r>
-                          <w:proofErr w:type="gramEnd"/>
-                          <w:r>
-                            <w:rPr>
-                              <w:rFonts w:ascii="Bell MT" w:hAnsi="Bell MT"/>
-                              <w:sz w:val="18"/>
-                              <w:szCs w:val="18"/>
-                            </w:rPr>
-                            <w:t xml:space="preserve"> API</w:t>
+                            <w:t>Google API</w:t>
                           </w:r>
                           <w:r>
                             <w:rPr>
@@ -2606,7 +2760,6 @@
                             </w:rPr>
                             <w:t xml:space="preserve"> </w:t>
                           </w:r>
-                          <w:proofErr w:type="spellStart"/>
                           <w:r>
                             <w:rPr>
                               <w:rFonts w:ascii="Bell MT" w:hAnsi="Bell MT"/>
@@ -2615,7 +2768,6 @@
                             </w:rPr>
                             <w:t>Lodash</w:t>
                           </w:r>
-                          <w:proofErr w:type="spellEnd"/>
                           <w:r>
                             <w:rPr>
                               <w:rFonts w:ascii="Bell MT" w:hAnsi="Bell MT"/>
@@ -2638,33 +2790,31 @@
                               <w:sz w:val="18"/>
                               <w:szCs w:val="18"/>
                             </w:rPr>
+                            <w:t xml:space="preserve"> Webpack 3 | Babel | </w:t>
+                          </w:r>
+                          <w:r>
+                            <w:rPr>
+                              <w:rFonts w:ascii="Bell MT" w:hAnsi="Bell MT"/>
+                              <w:sz w:val="18"/>
+                              <w:szCs w:val="18"/>
+                            </w:rPr>
+                            <w:t>Node.js</w:t>
+                          </w:r>
+                          <w:r>
+                            <w:rPr>
+                              <w:rFonts w:ascii="Bell MT" w:hAnsi="Bell MT"/>
+                              <w:sz w:val="18"/>
+                              <w:szCs w:val="18"/>
+                            </w:rPr>
                             <w:t xml:space="preserve"> </w:t>
                           </w:r>
-                          <w:proofErr w:type="spellStart"/>
-                          <w:r>
-                            <w:rPr>
-                              <w:rFonts w:ascii="Bell MT" w:hAnsi="Bell MT"/>
-                              <w:sz w:val="18"/>
-                              <w:szCs w:val="18"/>
-                            </w:rPr>
-                            <w:t>Webpack</w:t>
-                          </w:r>
-                          <w:proofErr w:type="spellEnd"/>
-                          <w:r>
-                            <w:rPr>
-                              <w:rFonts w:ascii="Bell MT" w:hAnsi="Bell MT"/>
-                              <w:sz w:val="18"/>
-                              <w:szCs w:val="18"/>
-                            </w:rPr>
-                            <w:t xml:space="preserve"> 3 | Babel | </w:t>
-                          </w:r>
-                          <w:r>
-                            <w:rPr>
-                              <w:rFonts w:ascii="Bell MT" w:hAnsi="Bell MT"/>
-                              <w:sz w:val="18"/>
-                              <w:szCs w:val="18"/>
-                            </w:rPr>
-                            <w:t>Node.js</w:t>
+                          <w:r>
+                            <w:rPr>
+                              <w:rFonts w:ascii="Bell MT" w:hAnsi="Bell MT"/>
+                              <w:sz w:val="18"/>
+                              <w:szCs w:val="18"/>
+                            </w:rPr>
+                            <w:t>|</w:t>
                           </w:r>
                           <w:r>
                             <w:rPr>
@@ -2680,26 +2830,8 @@
                               <w:sz w:val="18"/>
                               <w:szCs w:val="18"/>
                             </w:rPr>
-                            <w:t>|</w:t>
-                          </w:r>
-                          <w:r>
-                            <w:rPr>
-                              <w:rFonts w:ascii="Bell MT" w:hAnsi="Bell MT"/>
-                              <w:sz w:val="18"/>
-                              <w:szCs w:val="18"/>
-                            </w:rPr>
-                            <w:t xml:space="preserve"> </w:t>
-                          </w:r>
-                          <w:proofErr w:type="spellStart"/>
-                          <w:r>
-                            <w:rPr>
-                              <w:rFonts w:ascii="Bell MT" w:hAnsi="Bell MT"/>
-                              <w:sz w:val="18"/>
-                              <w:szCs w:val="18"/>
-                            </w:rPr>
                             <w:t>Expressjs</w:t>
                           </w:r>
-                          <w:proofErr w:type="spellEnd"/>
                           <w:r>
                             <w:rPr>
                               <w:rFonts w:ascii="Bell MT" w:hAnsi="Bell MT"/>
@@ -2782,7 +2914,7 @@
                               <w:szCs w:val="28"/>
                             </w:rPr>
                           </w:pPr>
-                          <w:hyperlink r:id="rId19" w:history="1">
+                          <w:hyperlink r:id="rId22" w:history="1">
                             <w:r>
                               <w:rPr>
                                 <w:rStyle w:val="Hyperlink"/>
@@ -2828,44 +2960,8 @@
                             <w:rPr>
                               <w:rFonts w:ascii="Bell MT" w:hAnsi="Bell MT"/>
                             </w:rPr>
-                            <w:t xml:space="preserve">ong Un, the current leader of North Korea. Built with a partner </w:t>
-                          </w:r>
-                          <w:proofErr w:type="gramStart"/>
-                          <w:r>
-                            <w:rPr>
-                              <w:rFonts w:ascii="Bell MT" w:hAnsi="Bell MT"/>
-                            </w:rPr>
-                            <w:t>for the purpose of</w:t>
-                          </w:r>
-                          <w:proofErr w:type="gramEnd"/>
-                          <w:r>
-                            <w:rPr>
-                              <w:rFonts w:ascii="Bell MT" w:hAnsi="Bell MT"/>
-                            </w:rPr>
-                            <w:t xml:space="preserve"> learning how to build a blog in React. A precursor to my own blog which will use </w:t>
-                          </w:r>
-                          <w:proofErr w:type="spellStart"/>
-                          <w:r>
-                            <w:rPr>
-                              <w:rFonts w:ascii="Bell MT" w:hAnsi="Bell MT"/>
-                            </w:rPr>
-                            <w:t>ReactVR</w:t>
-                          </w:r>
-                          <w:proofErr w:type="spellEnd"/>
-                          <w:r>
-                            <w:rPr>
-                              <w:rFonts w:ascii="Bell MT" w:hAnsi="Bell MT"/>
-                            </w:rPr>
-                            <w:t xml:space="preserve">. Will probably not be </w:t>
-                          </w:r>
-                          <w:proofErr w:type="gramStart"/>
-                          <w:r>
-                            <w:rPr>
-                              <w:rFonts w:ascii="Bell MT" w:hAnsi="Bell MT"/>
-                            </w:rPr>
-                            <w:t>published…</w:t>
-                          </w:r>
-                          <w:proofErr w:type="gramEnd"/>
+                            <w:t>ong Un, the current leader of North Korea. A precursor to my own blog which will use ReactVR. Will not be published…</w:t>
+                          </w:r>
                         </w:p>
                         <w:p>
                           <w:pPr>
@@ -2881,43 +2977,7 @@
                               <w:sz w:val="18"/>
                               <w:szCs w:val="18"/>
                             </w:rPr>
-                            <w:t xml:space="preserve">Tech: React | Fetch API | </w:t>
-                          </w:r>
-                          <w:proofErr w:type="spellStart"/>
-                          <w:r>
-                            <w:rPr>
-                              <w:rFonts w:ascii="Bell MT" w:hAnsi="Bell MT"/>
-                              <w:sz w:val="18"/>
-                              <w:szCs w:val="18"/>
-                            </w:rPr>
-                            <w:t>Webpack</w:t>
-                          </w:r>
-                          <w:proofErr w:type="spellEnd"/>
-                          <w:r>
-                            <w:rPr>
-                              <w:rFonts w:ascii="Bell MT" w:hAnsi="Bell MT"/>
-                              <w:sz w:val="18"/>
-                              <w:szCs w:val="18"/>
-                            </w:rPr>
-                            <w:t xml:space="preserve"> 3 | Babel | Node.js | </w:t>
-                          </w:r>
-                          <w:proofErr w:type="spellStart"/>
-                          <w:r>
-                            <w:rPr>
-                              <w:rFonts w:ascii="Bell MT" w:hAnsi="Bell MT"/>
-                              <w:sz w:val="18"/>
-                              <w:szCs w:val="18"/>
-                            </w:rPr>
-                            <w:t>Expressjs</w:t>
-                          </w:r>
-                          <w:proofErr w:type="spellEnd"/>
-                          <w:r>
-                            <w:rPr>
-                              <w:rFonts w:ascii="Bell MT" w:hAnsi="Bell MT"/>
-                              <w:sz w:val="18"/>
-                              <w:szCs w:val="18"/>
-                            </w:rPr>
-                            <w:t xml:space="preserve"> | Knex.js | PostgreSQL</w:t>
+                            <w:t>Tech: React | Fetch API | Webpack 3 | Babel | Node.js | Expressjs | Knex.js | PostgreSQL</w:t>
                           </w:r>
                         </w:p>
                         <w:p>
@@ -2988,6 +3048,7 @@
                           <w:r>
                             <w:rPr>
                               <w:rFonts w:ascii="Bell MT" w:hAnsi="Bell MT"/>
+                              <w:color w:val="ED7D31" w:themeColor="accent2"/>
                             </w:rPr>
                             <w:t>/</w:t>
                           </w:r>
@@ -3104,7 +3165,6 @@
                             </w:rPr>
                             <w:t> </w:t>
                           </w:r>
-                          <w:proofErr w:type="gramStart"/>
                           <w:r>
                             <w:rPr>
                               <w:rFonts w:ascii="Bell MT" w:hAnsi="Bell MT"/>
@@ -3130,17 +3190,7 @@
                               <w:sz w:val="18"/>
                               <w:szCs w:val="18"/>
                             </w:rPr>
-                            <w:t>Denver</w:t>
-                          </w:r>
-                          <w:proofErr w:type="gramEnd"/>
-                          <w:r>
-                            <w:rPr>
-                              <w:rFonts w:ascii="Bell MT" w:hAnsi="Bell MT"/>
-                              <w:color w:val="808080" w:themeColor="background1" w:themeShade="80"/>
-                              <w:sz w:val="18"/>
-                              <w:szCs w:val="18"/>
-                            </w:rPr>
-                            <w:t>,</w:t>
+                            <w:t>Denver,</w:t>
                           </w:r>
                           <w:r>
                             <w:rPr>
@@ -3210,7 +3260,6 @@
                             </w:rPr>
                             <w:t> </w:t>
                           </w:r>
-                          <w:proofErr w:type="gramStart"/>
                           <w:r>
                             <w:rPr>
                               <w:rFonts w:ascii="Bell MT" w:hAnsi="Bell MT"/>
@@ -3229,7 +3278,6 @@
                             </w:rPr>
                             <w:t>unit</w:t>
                           </w:r>
-                          <w:proofErr w:type="gramEnd"/>
                           <w:r>
                             <w:rPr>
                               <w:rFonts w:ascii="Bell MT" w:hAnsi="Bell MT" w:cs="Bell MT"/>
@@ -3310,8 +3358,15 @@
                           <w:r>
                             <w:rPr>
                               <w:rFonts w:ascii="Bell MT" w:hAnsi="Bell MT"/>
-                            </w:rPr>
-                            <w:t>/Management</w:t>
+                              <w:color w:val="ED7D31" w:themeColor="accent2"/>
+                            </w:rPr>
+                            <w:t>/</w:t>
+                          </w:r>
+                          <w:r>
+                            <w:rPr>
+                              <w:rFonts w:ascii="Bell MT" w:hAnsi="Bell MT"/>
+                            </w:rPr>
+                            <w:t>Management</w:t>
                           </w:r>
                           <w:r>
                             <w:rPr>
@@ -3431,7 +3486,6 @@
                             </w:rPr>
                             <w:t> </w:t>
                           </w:r>
-                          <w:proofErr w:type="gramStart"/>
                           <w:r>
                             <w:rPr>
                               <w:rFonts w:ascii="Bell MT" w:hAnsi="Bell MT"/>
@@ -3457,17 +3511,7 @@
                               <w:sz w:val="18"/>
                               <w:szCs w:val="18"/>
                             </w:rPr>
-                            <w:t>Taipei</w:t>
-                          </w:r>
-                          <w:proofErr w:type="gramEnd"/>
-                          <w:r>
-                            <w:rPr>
-                              <w:rFonts w:ascii="Bell MT" w:hAnsi="Bell MT"/>
-                              <w:color w:val="808080" w:themeColor="background1" w:themeShade="80"/>
-                              <w:sz w:val="18"/>
-                              <w:szCs w:val="18"/>
-                            </w:rPr>
-                            <w:t>,</w:t>
+                            <w:t>Taipei,</w:t>
                           </w:r>
                           <w:r>
                             <w:rPr>
@@ -3709,27 +3753,7 @@
                               <w:sz w:val="18"/>
                               <w:szCs w:val="18"/>
                             </w:rPr>
-                            <w:t>October 2016 - March </w:t>
-                          </w:r>
-                          <w:proofErr w:type="gramStart"/>
-                          <w:r>
-                            <w:rPr>
-                              <w:rFonts w:ascii="Bell MT" w:hAnsi="Bell MT"/>
-                              <w:color w:val="808080" w:themeColor="background1" w:themeShade="80"/>
-                              <w:sz w:val="18"/>
-                              <w:szCs w:val="18"/>
-                            </w:rPr>
-                            <w:t>2017,  Denver</w:t>
-                          </w:r>
-                          <w:proofErr w:type="gramEnd"/>
-                          <w:r>
-                            <w:rPr>
-                              <w:rFonts w:ascii="Bell MT" w:hAnsi="Bell MT"/>
-                              <w:color w:val="808080" w:themeColor="background1" w:themeShade="80"/>
-                              <w:sz w:val="18"/>
-                              <w:szCs w:val="18"/>
-                            </w:rPr>
-                            <w:t xml:space="preserve">, CO  </w:t>
+                            <w:t xml:space="preserve">October 2016 - March 2017,  Denver, CO  </w:t>
                           </w:r>
                         </w:p>
                         <w:p>
@@ -3897,7 +3921,6 @@
                             </w:rPr>
                             <w:t> </w:t>
                           </w:r>
-                          <w:proofErr w:type="gramStart"/>
                           <w:r>
                             <w:rPr>
                               <w:rFonts w:ascii="Bell MT" w:hAnsi="Bell MT"/>
@@ -3923,17 +3946,7 @@
                               <w:sz w:val="18"/>
                               <w:szCs w:val="18"/>
                             </w:rPr>
-                            <w:t>Atlanta</w:t>
-                          </w:r>
-                          <w:proofErr w:type="gramEnd"/>
-                          <w:r>
-                            <w:rPr>
-                              <w:rFonts w:ascii="Bell MT" w:hAnsi="Bell MT"/>
-                              <w:color w:val="808080" w:themeColor="background1" w:themeShade="80"/>
-                              <w:sz w:val="18"/>
-                              <w:szCs w:val="18"/>
-                            </w:rPr>
-                            <w:t>,</w:t>
+                            <w:t>Atlanta,</w:t>
                           </w:r>
                           <w:r>
                             <w:rPr>
@@ -3985,7 +3998,7 @@
         </mc:Choice>
         <mc:Fallback>
           <w:pict>
-            <v:shape w14:anchorId="56518CFE" id="Text Box 9" o:spid="_x0000_s1027" type="#_x0000_t202" style="position:absolute;margin-left:4.35pt;margin-top:83.15pt;width:368.4pt;height:655.6pt;z-index:251665408;visibility:visible;mso-wrap-style:square;mso-width-percent:0;mso-height-percent:0;mso-wrap-distance-left:9pt;mso-wrap-distance-top:0;mso-wrap-distance-right:9pt;mso-wrap-distance-bottom:0;mso-position-horizontal:absolute;mso-position-horizontal-relative:text;mso-position-vertical:absolute;mso-position-vertical-relative:text;mso-width-percent:0;mso-height-percent:0;mso-width-relative:margin;mso-height-relative:margin;v-text-anchor:top" o:gfxdata="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" fillcolor="white [3201]" stroked="f" strokeweight=".5pt">
+            <v:shape w14:anchorId="56518CFE" id="Text Box 9" o:spid="_x0000_s1027" type="#_x0000_t202" style="position:absolute;margin-left:0;margin-top:91.65pt;width:369.8pt;height:655.6pt;z-index:251658240;visibility:visible;mso-wrap-style:square;mso-width-percent:0;mso-height-percent:0;mso-wrap-distance-left:9pt;mso-wrap-distance-top:0;mso-wrap-distance-right:9pt;mso-wrap-distance-bottom:0;mso-position-horizontal:left;mso-position-horizontal-relative:margin;mso-position-vertical:absolute;mso-position-vertical-relative:text;mso-width-percent:0;mso-height-percent:0;mso-width-relative:margin;mso-height-relative:margin;v-text-anchor:top" o:gfxdata="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" fillcolor="white [3201]" stroked="f" strokeweight=".5pt">
               <v:textbox>
                 <w:txbxContent>
                   <w:p>
@@ -4035,7 +4048,7 @@
                       </w:rPr>
                       <w:t xml:space="preserve"> </w:t>
                     </w:r>
-                    <w:hyperlink r:id="rId20" w:history="1">
+                    <w:hyperlink r:id="rId23" w:history="1">
                       <w:r>
                         <w:rPr>
                           <w:rStyle w:val="Hyperlink"/>
@@ -4064,7 +4077,7 @@
                       </w:rPr>
                       <w:t xml:space="preserve"> </w:t>
                     </w:r>
-                    <w:hyperlink r:id="rId21" w:history="1">
+                    <w:hyperlink r:id="rId24" w:history="1">
                       <w:r>
                         <w:rPr>
                           <w:rStyle w:val="Hyperlink"/>
@@ -4143,23 +4156,13 @@
                       </w:rPr>
                       <w:t xml:space="preserve"> </w:t>
                     </w:r>
-                    <w:proofErr w:type="spellStart"/>
-                    <w:r>
-                      <w:rPr>
-                        <w:rFonts w:ascii="Bell MT" w:hAnsi="Bell MT"/>
-                        <w:sz w:val="18"/>
-                        <w:szCs w:val="18"/>
-                      </w:rPr>
-                      <w:t>GiantBomb</w:t>
-                    </w:r>
-                    <w:proofErr w:type="spellEnd"/>
-                    <w:r>
-                      <w:rPr>
-                        <w:rFonts w:ascii="Bell MT" w:hAnsi="Bell MT"/>
-                        <w:sz w:val="18"/>
-                        <w:szCs w:val="18"/>
-                      </w:rPr>
-                      <w:t xml:space="preserve"> API</w:t>
+                    <w:r>
+                      <w:rPr>
+                        <w:rFonts w:ascii="Bell MT" w:hAnsi="Bell MT"/>
+                        <w:sz w:val="18"/>
+                        <w:szCs w:val="18"/>
+                      </w:rPr>
+                      <w:t>GiantBomb API</w:t>
                     </w:r>
                     <w:r>
                       <w:rPr>
@@ -4274,7 +4277,6 @@
                       </w:rPr>
                       <w:t xml:space="preserve"> </w:t>
                     </w:r>
-                    <w:proofErr w:type="spellStart"/>
                     <w:r>
                       <w:rPr>
                         <w:rFonts w:ascii="Bell MT" w:hAnsi="Bell MT"/>
@@ -4283,7 +4285,6 @@
                       </w:rPr>
                       <w:t>Lodash</w:t>
                     </w:r>
-                    <w:proofErr w:type="spellEnd"/>
                     <w:r>
                       <w:rPr>
                         <w:rFonts w:ascii="Bell MT" w:hAnsi="Bell MT"/>
@@ -4308,16 +4309,22 @@
                       </w:rPr>
                       <w:t xml:space="preserve"> </w:t>
                     </w:r>
-                    <w:proofErr w:type="spellStart"/>
-                    <w:r>
-                      <w:rPr>
-                        <w:rFonts w:ascii="Bell MT" w:hAnsi="Bell MT"/>
-                        <w:sz w:val="18"/>
-                        <w:szCs w:val="18"/>
-                      </w:rPr>
-                      <w:t>Webpack</w:t>
-                    </w:r>
-                    <w:proofErr w:type="spellEnd"/>
+                    <w:r>
+                      <w:rPr>
+                        <w:rFonts w:ascii="Bell MT" w:hAnsi="Bell MT"/>
+                        <w:sz w:val="18"/>
+                        <w:szCs w:val="18"/>
+                      </w:rPr>
+                      <w:t xml:space="preserve">Webpack </w:t>
+                    </w:r>
+                    <w:r>
+                      <w:rPr>
+                        <w:rFonts w:ascii="Bell MT" w:hAnsi="Bell MT"/>
+                        <w:sz w:val="18"/>
+                        <w:szCs w:val="18"/>
+                      </w:rPr>
+                      <w:t>3</w:t>
+                    </w:r>
                     <w:r>
                       <w:rPr>
                         <w:rFonts w:ascii="Bell MT" w:hAnsi="Bell MT"/>
@@ -4332,7 +4339,7 @@
                         <w:sz w:val="18"/>
                         <w:szCs w:val="18"/>
                       </w:rPr>
-                      <w:t>3</w:t>
+                      <w:t>|</w:t>
                     </w:r>
                     <w:r>
                       <w:rPr>
@@ -4348,6 +4355,22 @@
                         <w:sz w:val="18"/>
                         <w:szCs w:val="18"/>
                       </w:rPr>
+                      <w:t>Babel</w:t>
+                    </w:r>
+                    <w:r>
+                      <w:rPr>
+                        <w:rFonts w:ascii="Bell MT" w:hAnsi="Bell MT"/>
+                        <w:sz w:val="18"/>
+                        <w:szCs w:val="18"/>
+                      </w:rPr>
+                      <w:t xml:space="preserve"> </w:t>
+                    </w:r>
+                    <w:r>
+                      <w:rPr>
+                        <w:rFonts w:ascii="Bell MT" w:hAnsi="Bell MT"/>
+                        <w:sz w:val="18"/>
+                        <w:szCs w:val="18"/>
+                      </w:rPr>
                       <w:t>|</w:t>
                     </w:r>
                     <w:r>
@@ -4364,7 +4387,7 @@
                         <w:sz w:val="18"/>
                         <w:szCs w:val="18"/>
                       </w:rPr>
-                      <w:t>Babel</w:t>
+                      <w:t>ES6</w:t>
                     </w:r>
                     <w:r>
                       <w:rPr>
@@ -4396,7 +4419,7 @@
                         <w:sz w:val="18"/>
                         <w:szCs w:val="18"/>
                       </w:rPr>
-                      <w:t>ES6</w:t>
+                      <w:t>Materialize</w:t>
                     </w:r>
                     <w:r>
                       <w:rPr>
@@ -4428,7 +4451,7 @@
                         <w:sz w:val="18"/>
                         <w:szCs w:val="18"/>
                       </w:rPr>
-                      <w:t>Materialize</w:t>
+                      <w:t>GiantBomb API</w:t>
                     </w:r>
                     <w:r>
                       <w:rPr>
@@ -4454,48 +4477,6 @@
                       </w:rPr>
                       <w:t xml:space="preserve"> </w:t>
                     </w:r>
-                    <w:proofErr w:type="spellStart"/>
-                    <w:r>
-                      <w:rPr>
-                        <w:rFonts w:ascii="Bell MT" w:hAnsi="Bell MT"/>
-                        <w:sz w:val="18"/>
-                        <w:szCs w:val="18"/>
-                      </w:rPr>
-                      <w:t>GiantBomb</w:t>
-                    </w:r>
-                    <w:proofErr w:type="spellEnd"/>
-                    <w:r>
-                      <w:rPr>
-                        <w:rFonts w:ascii="Bell MT" w:hAnsi="Bell MT"/>
-                        <w:sz w:val="18"/>
-                        <w:szCs w:val="18"/>
-                      </w:rPr>
-                      <w:t xml:space="preserve"> API</w:t>
-                    </w:r>
-                    <w:r>
-                      <w:rPr>
-                        <w:rFonts w:ascii="Bell MT" w:hAnsi="Bell MT"/>
-                        <w:sz w:val="18"/>
-                        <w:szCs w:val="18"/>
-                      </w:rPr>
-                      <w:t xml:space="preserve"> </w:t>
-                    </w:r>
-                    <w:r>
-                      <w:rPr>
-                        <w:rFonts w:ascii="Bell MT" w:hAnsi="Bell MT"/>
-                        <w:sz w:val="18"/>
-                        <w:szCs w:val="18"/>
-                      </w:rPr>
-                      <w:t>|</w:t>
-                    </w:r>
-                    <w:r>
-                      <w:rPr>
-                        <w:rFonts w:ascii="Bell MT" w:hAnsi="Bell MT"/>
-                        <w:sz w:val="18"/>
-                        <w:szCs w:val="18"/>
-                      </w:rPr>
-                      <w:t xml:space="preserve"> </w:t>
-                    </w:r>
                     <w:r>
                       <w:rPr>
                         <w:rFonts w:ascii="Bell MT" w:hAnsi="Bell MT"/>
@@ -4503,70 +4484,6 @@
                         <w:szCs w:val="18"/>
                       </w:rPr>
                       <w:t>Steam API</w:t>
-                    </w:r>
-                    <w:r>
-                      <w:rPr>
-                        <w:rFonts w:ascii="Bell MT" w:hAnsi="Bell MT"/>
-                        <w:sz w:val="18"/>
-                        <w:szCs w:val="18"/>
-                      </w:rPr>
-                      <w:t xml:space="preserve"> </w:t>
-                    </w:r>
-                    <w:r>
-                      <w:rPr>
-                        <w:rFonts w:ascii="Bell MT" w:hAnsi="Bell MT"/>
-                        <w:sz w:val="18"/>
-                        <w:szCs w:val="18"/>
-                      </w:rPr>
-                      <w:t>|</w:t>
-                    </w:r>
-                    <w:r>
-                      <w:rPr>
-                        <w:rFonts w:ascii="Bell MT" w:hAnsi="Bell MT"/>
-                        <w:sz w:val="18"/>
-                        <w:szCs w:val="18"/>
-                      </w:rPr>
-                      <w:t xml:space="preserve"> </w:t>
-                    </w:r>
-                    <w:r>
-                      <w:rPr>
-                        <w:rFonts w:ascii="Bell MT" w:hAnsi="Bell MT"/>
-                        <w:sz w:val="18"/>
-                        <w:szCs w:val="18"/>
-                      </w:rPr>
-                      <w:t>Mocha</w:t>
-                    </w:r>
-                    <w:r>
-                      <w:rPr>
-                        <w:rFonts w:ascii="Bell MT" w:hAnsi="Bell MT"/>
-                        <w:sz w:val="18"/>
-                        <w:szCs w:val="18"/>
-                      </w:rPr>
-                      <w:t xml:space="preserve"> </w:t>
-                    </w:r>
-                    <w:r>
-                      <w:rPr>
-                        <w:rFonts w:ascii="Bell MT" w:hAnsi="Bell MT"/>
-                        <w:sz w:val="18"/>
-                        <w:szCs w:val="18"/>
-                      </w:rPr>
-                      <w:t>|</w:t>
-                    </w:r>
-                    <w:r>
-                      <w:rPr>
-                        <w:rFonts w:ascii="Bell MT" w:hAnsi="Bell MT"/>
-                        <w:sz w:val="18"/>
-                        <w:szCs w:val="18"/>
-                      </w:rPr>
-                      <w:t xml:space="preserve"> </w:t>
-                    </w:r>
-                    <w:r>
-                      <w:rPr>
-                        <w:rFonts w:ascii="Bell MT" w:hAnsi="Bell MT"/>
-                        <w:sz w:val="18"/>
-                        <w:szCs w:val="18"/>
-                      </w:rPr>
-                      <w:t>Chai</w:t>
                     </w:r>
                   </w:p>
                   <w:p>
@@ -4577,7 +4494,6 @@
                         <w:szCs w:val="18"/>
                       </w:rPr>
                     </w:pPr>
-                    <w:proofErr w:type="spellStart"/>
                     <w:r>
                       <w:rPr>
                         <w:rFonts w:ascii="Book Antiqua" w:hAnsi="Book Antiqua"/>
@@ -4585,19 +4501,9 @@
                         <w:sz w:val="28"/>
                         <w:szCs w:val="28"/>
                       </w:rPr>
-                      <w:t>WikiTeadia</w:t>
-                    </w:r>
-                    <w:proofErr w:type="spellEnd"/>
-                    <w:r>
-                      <w:rPr>
-                        <w:rFonts w:ascii="Book Antiqua" w:hAnsi="Book Antiqua"/>
-                        <w:color w:val="4472C4" w:themeColor="accent1"/>
-                        <w:sz w:val="28"/>
-                        <w:szCs w:val="28"/>
-                      </w:rPr>
-                      <w:t xml:space="preserve"> </w:t>
-                    </w:r>
-                    <w:hyperlink r:id="rId22" w:history="1">
+                      <w:t xml:space="preserve">WikiTeadia </w:t>
+                    </w:r>
+                    <w:hyperlink r:id="rId25" w:history="1">
                       <w:r>
                         <w:rPr>
                           <w:rStyle w:val="Hyperlink"/>
@@ -4773,7 +4679,6 @@
                       </w:rPr>
                       <w:t xml:space="preserve"> </w:t>
                     </w:r>
-                    <w:proofErr w:type="spellStart"/>
                     <w:r>
                       <w:rPr>
                         <w:rFonts w:ascii="Bell MT" w:hAnsi="Bell MT"/>
@@ -4782,7 +4687,6 @@
                       </w:rPr>
                       <w:t>ngMaps</w:t>
                     </w:r>
-                    <w:proofErr w:type="spellEnd"/>
                     <w:r>
                       <w:rPr>
                         <w:rFonts w:ascii="Bell MT" w:hAnsi="Bell MT"/>
@@ -4839,7 +4743,6 @@
                       </w:rPr>
                       <w:t xml:space="preserve"> </w:t>
                     </w:r>
-                    <w:proofErr w:type="spellStart"/>
                     <w:r>
                       <w:rPr>
                         <w:rFonts w:ascii="Bell MT" w:hAnsi="Bell MT"/>
@@ -4856,7 +4759,6 @@
                       </w:rPr>
                       <w:t>js</w:t>
                     </w:r>
-                    <w:proofErr w:type="spellEnd"/>
                     <w:r>
                       <w:rPr>
                         <w:rFonts w:ascii="Bell MT" w:hAnsi="Bell MT"/>
@@ -4929,7 +4831,6 @@
                       </w:rPr>
                       <w:t xml:space="preserve"> </w:t>
                     </w:r>
-                    <w:proofErr w:type="gramStart"/>
                     <w:r>
                       <w:rPr>
                         <w:rFonts w:ascii="Bell MT" w:hAnsi="Bell MT"/>
@@ -4952,16 +4853,7 @@
                         <w:sz w:val="18"/>
                         <w:szCs w:val="18"/>
                       </w:rPr>
-                      <w:t>Google</w:t>
-                    </w:r>
-                    <w:proofErr w:type="gramEnd"/>
-                    <w:r>
-                      <w:rPr>
-                        <w:rFonts w:ascii="Bell MT" w:hAnsi="Bell MT"/>
-                        <w:sz w:val="18"/>
-                        <w:szCs w:val="18"/>
-                      </w:rPr>
-                      <w:t xml:space="preserve"> API</w:t>
+                      <w:t>Google API</w:t>
                     </w:r>
                     <w:r>
                       <w:rPr>
@@ -5204,7 +5096,6 @@
                       </w:rPr>
                       <w:t xml:space="preserve"> </w:t>
                     </w:r>
-                    <w:proofErr w:type="spellStart"/>
                     <w:r>
                       <w:rPr>
                         <w:rFonts w:ascii="Bell MT" w:hAnsi="Bell MT"/>
@@ -5213,7 +5104,6 @@
                       </w:rPr>
                       <w:t>Lodash</w:t>
                     </w:r>
-                    <w:proofErr w:type="spellEnd"/>
                     <w:r>
                       <w:rPr>
                         <w:rFonts w:ascii="Bell MT" w:hAnsi="Bell MT"/>
@@ -5236,33 +5126,31 @@
                         <w:sz w:val="18"/>
                         <w:szCs w:val="18"/>
                       </w:rPr>
+                      <w:t xml:space="preserve"> Webpack 3 | Babel | </w:t>
+                    </w:r>
+                    <w:r>
+                      <w:rPr>
+                        <w:rFonts w:ascii="Bell MT" w:hAnsi="Bell MT"/>
+                        <w:sz w:val="18"/>
+                        <w:szCs w:val="18"/>
+                      </w:rPr>
+                      <w:t>Node.js</w:t>
+                    </w:r>
+                    <w:r>
+                      <w:rPr>
+                        <w:rFonts w:ascii="Bell MT" w:hAnsi="Bell MT"/>
+                        <w:sz w:val="18"/>
+                        <w:szCs w:val="18"/>
+                      </w:rPr>
                       <w:t xml:space="preserve"> </w:t>
                     </w:r>
-                    <w:proofErr w:type="spellStart"/>
-                    <w:r>
-                      <w:rPr>
-                        <w:rFonts w:ascii="Bell MT" w:hAnsi="Bell MT"/>
-                        <w:sz w:val="18"/>
-                        <w:szCs w:val="18"/>
-                      </w:rPr>
-                      <w:t>Webpack</w:t>
-                    </w:r>
-                    <w:proofErr w:type="spellEnd"/>
-                    <w:r>
-                      <w:rPr>
-                        <w:rFonts w:ascii="Bell MT" w:hAnsi="Bell MT"/>
-                        <w:sz w:val="18"/>
-                        <w:szCs w:val="18"/>
-                      </w:rPr>
-                      <w:t xml:space="preserve"> 3 | Babel | </w:t>
-                    </w:r>
-                    <w:r>
-                      <w:rPr>
-                        <w:rFonts w:ascii="Bell MT" w:hAnsi="Bell MT"/>
-                        <w:sz w:val="18"/>
-                        <w:szCs w:val="18"/>
-                      </w:rPr>
-                      <w:t>Node.js</w:t>
+                    <w:r>
+                      <w:rPr>
+                        <w:rFonts w:ascii="Bell MT" w:hAnsi="Bell MT"/>
+                        <w:sz w:val="18"/>
+                        <w:szCs w:val="18"/>
+                      </w:rPr>
+                      <w:t>|</w:t>
                     </w:r>
                     <w:r>
                       <w:rPr>
@@ -5278,26 +5166,8 @@
                         <w:sz w:val="18"/>
                         <w:szCs w:val="18"/>
                       </w:rPr>
-                      <w:t>|</w:t>
-                    </w:r>
-                    <w:r>
-                      <w:rPr>
-                        <w:rFonts w:ascii="Bell MT" w:hAnsi="Bell MT"/>
-                        <w:sz w:val="18"/>
-                        <w:szCs w:val="18"/>
-                      </w:rPr>
-                      <w:t xml:space="preserve"> </w:t>
-                    </w:r>
-                    <w:proofErr w:type="spellStart"/>
-                    <w:r>
-                      <w:rPr>
-                        <w:rFonts w:ascii="Bell MT" w:hAnsi="Bell MT"/>
-                        <w:sz w:val="18"/>
-                        <w:szCs w:val="18"/>
-                      </w:rPr>
                       <w:t>Expressjs</w:t>
                     </w:r>
-                    <w:proofErr w:type="spellEnd"/>
                     <w:r>
                       <w:rPr>
                         <w:rFonts w:ascii="Bell MT" w:hAnsi="Bell MT"/>
@@ -5380,7 +5250,7 @@
                         <w:szCs w:val="28"/>
                       </w:rPr>
                     </w:pPr>
-                    <w:hyperlink r:id="rId23" w:history="1">
+                    <w:hyperlink r:id="rId26" w:history="1">
                       <w:r>
                         <w:rPr>
                           <w:rStyle w:val="Hyperlink"/>
@@ -5426,44 +5296,8 @@
                       <w:rPr>
                         <w:rFonts w:ascii="Bell MT" w:hAnsi="Bell MT"/>
                       </w:rPr>
-                      <w:t xml:space="preserve">ong Un, the current leader of North Korea. Built with a partner </w:t>
-                    </w:r>
-                    <w:proofErr w:type="gramStart"/>
-                    <w:r>
-                      <w:rPr>
-                        <w:rFonts w:ascii="Bell MT" w:hAnsi="Bell MT"/>
-                      </w:rPr>
-                      <w:t>for the purpose of</w:t>
-                    </w:r>
-                    <w:proofErr w:type="gramEnd"/>
-                    <w:r>
-                      <w:rPr>
-                        <w:rFonts w:ascii="Bell MT" w:hAnsi="Bell MT"/>
-                      </w:rPr>
-                      <w:t xml:space="preserve"> learning how to build a blog in React. A precursor to my own blog which will use </w:t>
-                    </w:r>
-                    <w:proofErr w:type="spellStart"/>
-                    <w:r>
-                      <w:rPr>
-                        <w:rFonts w:ascii="Bell MT" w:hAnsi="Bell MT"/>
-                      </w:rPr>
-                      <w:t>ReactVR</w:t>
-                    </w:r>
-                    <w:proofErr w:type="spellEnd"/>
-                    <w:r>
-                      <w:rPr>
-                        <w:rFonts w:ascii="Bell MT" w:hAnsi="Bell MT"/>
-                      </w:rPr>
-                      <w:t xml:space="preserve">. Will probably not be </w:t>
-                    </w:r>
-                    <w:proofErr w:type="gramStart"/>
-                    <w:r>
-                      <w:rPr>
-                        <w:rFonts w:ascii="Bell MT" w:hAnsi="Bell MT"/>
-                      </w:rPr>
-                      <w:t>published…</w:t>
-                    </w:r>
-                    <w:proofErr w:type="gramEnd"/>
+                      <w:t>ong Un, the current leader of North Korea. A precursor to my own blog which will use ReactVR. Will not be published…</w:t>
+                    </w:r>
                   </w:p>
                   <w:p>
                     <w:pPr>
@@ -5479,43 +5313,7 @@
                         <w:sz w:val="18"/>
                         <w:szCs w:val="18"/>
                       </w:rPr>
-                      <w:t xml:space="preserve">Tech: React | Fetch API | </w:t>
-                    </w:r>
-                    <w:proofErr w:type="spellStart"/>
-                    <w:r>
-                      <w:rPr>
-                        <w:rFonts w:ascii="Bell MT" w:hAnsi="Bell MT"/>
-                        <w:sz w:val="18"/>
-                        <w:szCs w:val="18"/>
-                      </w:rPr>
-                      <w:t>Webpack</w:t>
-                    </w:r>
-                    <w:proofErr w:type="spellEnd"/>
-                    <w:r>
-                      <w:rPr>
-                        <w:rFonts w:ascii="Bell MT" w:hAnsi="Bell MT"/>
-                        <w:sz w:val="18"/>
-                        <w:szCs w:val="18"/>
-                      </w:rPr>
-                      <w:t xml:space="preserve"> 3 | Babel | Node.js | </w:t>
-                    </w:r>
-                    <w:proofErr w:type="spellStart"/>
-                    <w:r>
-                      <w:rPr>
-                        <w:rFonts w:ascii="Bell MT" w:hAnsi="Bell MT"/>
-                        <w:sz w:val="18"/>
-                        <w:szCs w:val="18"/>
-                      </w:rPr>
-                      <w:t>Expressjs</w:t>
-                    </w:r>
-                    <w:proofErr w:type="spellEnd"/>
-                    <w:r>
-                      <w:rPr>
-                        <w:rFonts w:ascii="Bell MT" w:hAnsi="Bell MT"/>
-                        <w:sz w:val="18"/>
-                        <w:szCs w:val="18"/>
-                      </w:rPr>
-                      <w:t xml:space="preserve"> | Knex.js | PostgreSQL</w:t>
+                      <w:t>Tech: React | Fetch API | Webpack 3 | Babel | Node.js | Expressjs | Knex.js | PostgreSQL</w:t>
                     </w:r>
                   </w:p>
                   <w:p>
@@ -5586,6 +5384,7 @@
                     <w:r>
                       <w:rPr>
                         <w:rFonts w:ascii="Bell MT" w:hAnsi="Bell MT"/>
+                        <w:color w:val="ED7D31" w:themeColor="accent2"/>
                       </w:rPr>
                       <w:t>/</w:t>
                     </w:r>
@@ -5702,7 +5501,6 @@
                       </w:rPr>
                       <w:t> </w:t>
                     </w:r>
-                    <w:proofErr w:type="gramStart"/>
                     <w:r>
                       <w:rPr>
                         <w:rFonts w:ascii="Bell MT" w:hAnsi="Bell MT"/>
@@ -5728,17 +5526,7 @@
                         <w:sz w:val="18"/>
                         <w:szCs w:val="18"/>
                       </w:rPr>
-                      <w:t>Denver</w:t>
-                    </w:r>
-                    <w:proofErr w:type="gramEnd"/>
-                    <w:r>
-                      <w:rPr>
-                        <w:rFonts w:ascii="Bell MT" w:hAnsi="Bell MT"/>
-                        <w:color w:val="808080" w:themeColor="background1" w:themeShade="80"/>
-                        <w:sz w:val="18"/>
-                        <w:szCs w:val="18"/>
-                      </w:rPr>
-                      <w:t>,</w:t>
+                      <w:t>Denver,</w:t>
                     </w:r>
                     <w:r>
                       <w:rPr>
@@ -5808,7 +5596,6 @@
                       </w:rPr>
                       <w:t> </w:t>
                     </w:r>
-                    <w:proofErr w:type="gramStart"/>
                     <w:r>
                       <w:rPr>
                         <w:rFonts w:ascii="Bell MT" w:hAnsi="Bell MT"/>
@@ -5827,7 +5614,6 @@
                       </w:rPr>
                       <w:t>unit</w:t>
                     </w:r>
-                    <w:proofErr w:type="gramEnd"/>
                     <w:r>
                       <w:rPr>
                         <w:rFonts w:ascii="Bell MT" w:hAnsi="Bell MT" w:cs="Bell MT"/>
@@ -5908,8 +5694,15 @@
                     <w:r>
                       <w:rPr>
                         <w:rFonts w:ascii="Bell MT" w:hAnsi="Bell MT"/>
-                      </w:rPr>
-                      <w:t>/Management</w:t>
+                        <w:color w:val="ED7D31" w:themeColor="accent2"/>
+                      </w:rPr>
+                      <w:t>/</w:t>
+                    </w:r>
+                    <w:r>
+                      <w:rPr>
+                        <w:rFonts w:ascii="Bell MT" w:hAnsi="Bell MT"/>
+                      </w:rPr>
+                      <w:t>Management</w:t>
                     </w:r>
                     <w:r>
                       <w:rPr>
@@ -6029,7 +5822,6 @@
                       </w:rPr>
                       <w:t> </w:t>
                     </w:r>
-                    <w:proofErr w:type="gramStart"/>
                     <w:r>
                       <w:rPr>
                         <w:rFonts w:ascii="Bell MT" w:hAnsi="Bell MT"/>
@@ -6055,17 +5847,7 @@
                         <w:sz w:val="18"/>
                         <w:szCs w:val="18"/>
                       </w:rPr>
-                      <w:t>Taipei</w:t>
-                    </w:r>
-                    <w:proofErr w:type="gramEnd"/>
-                    <w:r>
-                      <w:rPr>
-                        <w:rFonts w:ascii="Bell MT" w:hAnsi="Bell MT"/>
-                        <w:color w:val="808080" w:themeColor="background1" w:themeShade="80"/>
-                        <w:sz w:val="18"/>
-                        <w:szCs w:val="18"/>
-                      </w:rPr>
-                      <w:t>,</w:t>
+                      <w:t>Taipei,</w:t>
                     </w:r>
                     <w:r>
                       <w:rPr>
@@ -6307,27 +6089,7 @@
                         <w:sz w:val="18"/>
                         <w:szCs w:val="18"/>
                       </w:rPr>
-                      <w:t>October 2016 - March </w:t>
-                    </w:r>
-                    <w:proofErr w:type="gramStart"/>
-                    <w:r>
-                      <w:rPr>
-                        <w:rFonts w:ascii="Bell MT" w:hAnsi="Bell MT"/>
-                        <w:color w:val="808080" w:themeColor="background1" w:themeShade="80"/>
-                        <w:sz w:val="18"/>
-                        <w:szCs w:val="18"/>
-                      </w:rPr>
-                      <w:t>2017,  Denver</w:t>
-                    </w:r>
-                    <w:proofErr w:type="gramEnd"/>
-                    <w:r>
-                      <w:rPr>
-                        <w:rFonts w:ascii="Bell MT" w:hAnsi="Bell MT"/>
-                        <w:color w:val="808080" w:themeColor="background1" w:themeShade="80"/>
-                        <w:sz w:val="18"/>
-                        <w:szCs w:val="18"/>
-                      </w:rPr>
-                      <w:t xml:space="preserve">, CO  </w:t>
+                      <w:t xml:space="preserve">October 2016 - March 2017,  Denver, CO  </w:t>
                     </w:r>
                   </w:p>
                   <w:p>
@@ -6495,7 +6257,6 @@
                       </w:rPr>
                       <w:t> </w:t>
                     </w:r>
-                    <w:proofErr w:type="gramStart"/>
                     <w:r>
                       <w:rPr>
                         <w:rFonts w:ascii="Bell MT" w:hAnsi="Bell MT"/>
@@ -6521,17 +6282,7 @@
                         <w:sz w:val="18"/>
                         <w:szCs w:val="18"/>
                       </w:rPr>
-                      <w:t>Atlanta</w:t>
-                    </w:r>
-                    <w:proofErr w:type="gramEnd"/>
-                    <w:r>
-                      <w:rPr>
-                        <w:rFonts w:ascii="Bell MT" w:hAnsi="Bell MT"/>
-                        <w:color w:val="808080" w:themeColor="background1" w:themeShade="80"/>
-                        <w:sz w:val="18"/>
-                        <w:szCs w:val="18"/>
-                      </w:rPr>
-                      <w:t>,</w:t>
+                      <w:t>Atlanta,</w:t>
                     </w:r>
                     <w:r>
                       <w:rPr>
@@ -6563,10 +6314,79 @@
                   </w:p>
                 </w:txbxContent>
               </v:textbox>
+              <w10:wrap anchorx="margin"/>
             </v:shape>
           </w:pict>
         </mc:Fallback>
       </mc:AlternateContent>
+    </w:r>
+    <w:r>
+      <w:rPr>
+        <w:noProof/>
+      </w:rPr>
+      <w:drawing>
+        <wp:anchor distT="0" distB="0" distL="114300" distR="114300" simplePos="0" relativeHeight="251649024" behindDoc="1" locked="0" layoutInCell="1" allowOverlap="1" wp14:anchorId="59AE51C4" wp14:editId="27FF5C7E">
+          <wp:simplePos x="0" y="0"/>
+          <wp:positionH relativeFrom="margin">
+            <wp:posOffset>7038975</wp:posOffset>
+          </wp:positionH>
+          <wp:positionV relativeFrom="paragraph">
+            <wp:posOffset>673100</wp:posOffset>
+          </wp:positionV>
+          <wp:extent cx="117475" cy="128270"/>
+          <wp:effectExtent l="0" t="0" r="0" b="5080"/>
+          <wp:wrapTight wrapText="bothSides">
+            <wp:wrapPolygon edited="0">
+              <wp:start x="0" y="0"/>
+              <wp:lineTo x="0" y="19248"/>
+              <wp:lineTo x="17514" y="19248"/>
+              <wp:lineTo x="17514" y="0"/>
+              <wp:lineTo x="0" y="0"/>
+            </wp:wrapPolygon>
+          </wp:wrapTight>
+          <wp:docPr id="24" name="Picture 24" descr="A close up of a black chair&#10;&#10;Description generated with high confidence"/>
+          <wp:cNvGraphicFramePr>
+            <a:graphicFrameLocks xmlns:a="http://schemas.openxmlformats.org/drawingml/2006/main" noChangeAspect="1"/>
+          </wp:cNvGraphicFramePr>
+          <a:graphic xmlns:a="http://schemas.openxmlformats.org/drawingml/2006/main">
+            <a:graphicData uri="http://schemas.openxmlformats.org/drawingml/2006/picture">
+              <pic:pic xmlns:pic="http://schemas.openxmlformats.org/drawingml/2006/picture">
+                <pic:nvPicPr>
+                  <pic:cNvPr id="8" name="biu2.png"/>
+                  <pic:cNvPicPr/>
+                </pic:nvPicPr>
+                <pic:blipFill>
+                  <a:blip r:embed="rId27">
+                    <a:extLst>
+                      <a:ext uri="{28A0092B-C50C-407E-A947-70E740481C1C}">
+                        <a14:useLocalDpi xmlns:a14="http://schemas.microsoft.com/office/drawing/2010/main" val="0"/>
+                      </a:ext>
+                    </a:extLst>
+                  </a:blip>
+                  <a:stretch>
+                    <a:fillRect/>
+                  </a:stretch>
+                </pic:blipFill>
+                <pic:spPr>
+                  <a:xfrm>
+                    <a:off x="0" y="0"/>
+                    <a:ext cx="117475" cy="128270"/>
+                  </a:xfrm>
+                  <a:prstGeom prst="rect">
+                    <a:avLst/>
+                  </a:prstGeom>
+                </pic:spPr>
+              </pic:pic>
+            </a:graphicData>
+          </a:graphic>
+          <wp14:sizeRelH relativeFrom="margin">
+            <wp14:pctWidth>0</wp14:pctWidth>
+          </wp14:sizeRelH>
+          <wp14:sizeRelV relativeFrom="margin">
+            <wp14:pctHeight>0</wp14:pctHeight>
+          </wp14:sizeRelV>
+        </wp:anchor>
+      </w:drawing>
     </w:r>
     <w:r>
       <w:rPr>
@@ -6652,7 +6472,7 @@
         </mc:Choice>
         <mc:Fallback>
           <w:pict>
-            <v:shapetype w14:anchorId="217500D3" id="_x0000_t23" coordsize="21600,21600" o:spt="23" adj="5400" path="m,10800qy10800,,21600,10800,10800,21600,,10800xm@0,10800qy10800@2@1,10800,10800@0@0,10800xe">
+            <v:shapetype w14:anchorId="582130B4" id="_x0000_t23" coordsize="21600,21600" o:spt="23" adj="5400" path="m,10800qy10800,,21600,10800,10800,21600,,10800xm@0,10800qy10800@2@1,10800,10800@0@0,10800xe">
               <v:formulas>
                 <v:f eqn="val #0"/>
                 <v:f eqn="sum width 0 #0"/>
@@ -6743,7 +6563,7 @@
         </mc:Choice>
         <mc:Fallback>
           <w:pict>
-            <v:rect w14:anchorId="4A97EF83" id="Rectangle 1" o:spid="_x0000_s1026" style="position:absolute;margin-left:0;margin-top:-36.1pt;width:611.45pt;height:104.75pt;z-index:251642880;visibility:visible;mso-wrap-style:square;mso-width-percent:0;mso-height-percent:0;mso-wrap-distance-left:9pt;mso-wrap-distance-top:0;mso-wrap-distance-right:9pt;mso-wrap-distance-bottom:0;mso-position-horizontal:left;mso-position-horizontal-relative:page;mso-position-vertical:absolute;mso-position-vertical-relative:text;mso-width-percent:0;mso-height-percent:0;mso-width-relative:margin;mso-height-relative:margin;v-text-anchor:middle" o:gfxdata="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" fillcolor="#4472c4 [3204]" strokecolor="#1f3763 [1604]" strokeweight="1pt">
+            <v:rect w14:anchorId="0583C97A" id="Rectangle 1" o:spid="_x0000_s1026" style="position:absolute;margin-left:0;margin-top:-36.1pt;width:611.45pt;height:104.75pt;z-index:251642880;visibility:visible;mso-wrap-style:square;mso-width-percent:0;mso-height-percent:0;mso-wrap-distance-left:9pt;mso-wrap-distance-top:0;mso-wrap-distance-right:9pt;mso-wrap-distance-bottom:0;mso-position-horizontal:left;mso-position-horizontal-relative:page;mso-position-vertical:absolute;mso-position-vertical-relative:text;mso-width-percent:0;mso-height-percent:0;mso-width-relative:margin;mso-height-relative:margin;v-text-anchor:middle" o:gfxdata="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" fillcolor="#4472c4 [3204]" strokecolor="#1f3763 [1604]" strokeweight="1pt">
               <w10:wrap anchorx="page"/>
             </v:rect>
           </w:pict>
@@ -6757,161 +6577,7 @@
       <mc:AlternateContent>
         <mc:Choice Requires="wps">
           <w:drawing>
-            <wp:anchor distT="0" distB="0" distL="114300" distR="114300" simplePos="0" relativeHeight="251669504" behindDoc="1" locked="0" layoutInCell="1" allowOverlap="1" wp14:anchorId="6EEA3340" wp14:editId="29BD19E2">
-              <wp:simplePos x="0" y="0"/>
-              <wp:positionH relativeFrom="column">
-                <wp:posOffset>1759585</wp:posOffset>
-              </wp:positionH>
-              <wp:positionV relativeFrom="paragraph">
-                <wp:posOffset>2639695</wp:posOffset>
-              </wp:positionV>
-              <wp:extent cx="93345" cy="0"/>
-              <wp:effectExtent l="0" t="0" r="0" b="0"/>
-              <wp:wrapTight wrapText="bothSides">
-                <wp:wrapPolygon edited="0">
-                  <wp:start x="0" y="0"/>
-                  <wp:lineTo x="0" y="21600"/>
-                  <wp:lineTo x="21600" y="21600"/>
-                  <wp:lineTo x="21600" y="0"/>
-                </wp:wrapPolygon>
-              </wp:wrapTight>
-              <wp:docPr id="13" name="Straight Connector 13"/>
-              <wp:cNvGraphicFramePr/>
-              <a:graphic xmlns:a="http://schemas.openxmlformats.org/drawingml/2006/main">
-                <a:graphicData uri="http://schemas.microsoft.com/office/word/2010/wordprocessingShape">
-                  <wps:wsp>
-                    <wps:cNvCnPr/>
-                    <wps:spPr>
-                      <a:xfrm flipV="1">
-                        <a:off x="0" y="0"/>
-                        <a:ext cx="93345" cy="0"/>
-                      </a:xfrm>
-                      <a:prstGeom prst="line">
-                        <a:avLst/>
-                      </a:prstGeom>
-                    </wps:spPr>
-                    <wps:style>
-                      <a:lnRef idx="1">
-                        <a:schemeClr val="accent1"/>
-                      </a:lnRef>
-                      <a:fillRef idx="0">
-                        <a:schemeClr val="accent1"/>
-                      </a:fillRef>
-                      <a:effectRef idx="0">
-                        <a:schemeClr val="accent1"/>
-                      </a:effectRef>
-                      <a:fontRef idx="minor">
-                        <a:schemeClr val="tx1"/>
-                      </a:fontRef>
-                    </wps:style>
-                    <wps:bodyPr/>
-                  </wps:wsp>
-                </a:graphicData>
-              </a:graphic>
-              <wp14:sizeRelH relativeFrom="margin">
-                <wp14:pctWidth>0</wp14:pctWidth>
-              </wp14:sizeRelH>
-              <wp14:sizeRelV relativeFrom="margin">
-                <wp14:pctHeight>0</wp14:pctHeight>
-              </wp14:sizeRelV>
-            </wp:anchor>
-          </w:drawing>
-        </mc:Choice>
-        <mc:Fallback>
-          <w:pict>
-            <v:line w14:anchorId="17E0CF0F" id="Straight Connector 13" o:spid="_x0000_s1026" style="position:absolute;flip:y;z-index:-251646976;visibility:visible;mso-wrap-style:square;mso-width-percent:0;mso-height-percent:0;mso-wrap-distance-left:9pt;mso-wrap-distance-top:0;mso-wrap-distance-right:9pt;mso-wrap-distance-bottom:0;mso-position-horizontal:absolute;mso-position-horizontal-relative:text;mso-position-vertical:absolute;mso-position-vertical-relative:text;mso-width-percent:0;mso-height-percent:0;mso-width-relative:margin;mso-height-relative:margin" from="138.55pt,207.85pt" to="145.9pt,207.85pt" o:gfxdata="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" strokecolor="#4472c4 [3204]" strokeweight=".5pt">
-              <v:stroke joinstyle="miter"/>
-              <w10:wrap type="tight"/>
-            </v:line>
-          </w:pict>
-        </mc:Fallback>
-      </mc:AlternateContent>
-    </w:r>
-    <w:r>
-      <w:rPr>
-        <w:noProof/>
-      </w:rPr>
-      <mc:AlternateContent>
-        <mc:Choice Requires="wps">
-          <w:drawing>
-            <wp:anchor distT="0" distB="0" distL="114300" distR="114300" simplePos="0" relativeHeight="251667456" behindDoc="1" locked="0" layoutInCell="1" allowOverlap="1" wp14:anchorId="5696C1DA" wp14:editId="70979E5C">
-              <wp:simplePos x="0" y="0"/>
-              <wp:positionH relativeFrom="column">
-                <wp:posOffset>1760220</wp:posOffset>
-              </wp:positionH>
-              <wp:positionV relativeFrom="paragraph">
-                <wp:posOffset>2633345</wp:posOffset>
-              </wp:positionV>
-              <wp:extent cx="93345" cy="0"/>
-              <wp:effectExtent l="0" t="0" r="0" b="0"/>
-              <wp:wrapTight wrapText="bothSides">
-                <wp:wrapPolygon edited="0">
-                  <wp:start x="0" y="0"/>
-                  <wp:lineTo x="0" y="21600"/>
-                  <wp:lineTo x="21600" y="21600"/>
-                  <wp:lineTo x="21600" y="0"/>
-                </wp:wrapPolygon>
-              </wp:wrapTight>
-              <wp:docPr id="11" name="Straight Connector 11"/>
-              <wp:cNvGraphicFramePr/>
-              <a:graphic xmlns:a="http://schemas.openxmlformats.org/drawingml/2006/main">
-                <a:graphicData uri="http://schemas.microsoft.com/office/word/2010/wordprocessingShape">
-                  <wps:wsp>
-                    <wps:cNvCnPr/>
-                    <wps:spPr>
-                      <a:xfrm flipV="1">
-                        <a:off x="0" y="0"/>
-                        <a:ext cx="93345" cy="0"/>
-                      </a:xfrm>
-                      <a:prstGeom prst="line">
-                        <a:avLst/>
-                      </a:prstGeom>
-                    </wps:spPr>
-                    <wps:style>
-                      <a:lnRef idx="1">
-                        <a:schemeClr val="accent1"/>
-                      </a:lnRef>
-                      <a:fillRef idx="0">
-                        <a:schemeClr val="accent1"/>
-                      </a:fillRef>
-                      <a:effectRef idx="0">
-                        <a:schemeClr val="accent1"/>
-                      </a:effectRef>
-                      <a:fontRef idx="minor">
-                        <a:schemeClr val="tx1"/>
-                      </a:fontRef>
-                    </wps:style>
-                    <wps:bodyPr/>
-                  </wps:wsp>
-                </a:graphicData>
-              </a:graphic>
-              <wp14:sizeRelH relativeFrom="margin">
-                <wp14:pctWidth>0</wp14:pctWidth>
-              </wp14:sizeRelH>
-              <wp14:sizeRelV relativeFrom="margin">
-                <wp14:pctHeight>0</wp14:pctHeight>
-              </wp14:sizeRelV>
-            </wp:anchor>
-          </w:drawing>
-        </mc:Choice>
-        <mc:Fallback>
-          <w:pict>
-            <v:line w14:anchorId="21BE28AE" id="Straight Connector 11" o:spid="_x0000_s1026" style="position:absolute;flip:y;z-index:-251649024;visibility:visible;mso-wrap-style:square;mso-width-percent:0;mso-height-percent:0;mso-wrap-distance-left:9pt;mso-wrap-distance-top:0;mso-wrap-distance-right:9pt;mso-wrap-distance-bottom:0;mso-position-horizontal:absolute;mso-position-horizontal-relative:text;mso-position-vertical:absolute;mso-position-vertical-relative:text;mso-width-percent:0;mso-height-percent:0;mso-width-relative:margin;mso-height-relative:margin" from="138.6pt,207.35pt" to="145.95pt,207.35pt" o:gfxdata="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" strokecolor="#4472c4 [3204]" strokeweight=".5pt">
-              <v:stroke joinstyle="miter"/>
-              <w10:wrap type="tight"/>
-            </v:line>
-          </w:pict>
-        </mc:Fallback>
-      </mc:AlternateContent>
-    </w:r>
-    <w:r>
-      <w:rPr>
-        <w:noProof/>
-      </w:rPr>
-      <mc:AlternateContent>
-        <mc:Choice Requires="wps">
-          <w:drawing>
-            <wp:anchor distT="0" distB="0" distL="114300" distR="114300" simplePos="0" relativeHeight="251663360" behindDoc="0" locked="0" layoutInCell="1" allowOverlap="1" wp14:anchorId="636140D6" wp14:editId="250143DC">
+            <wp:anchor distT="0" distB="0" distL="114300" distR="114300" simplePos="0" relativeHeight="251663360" behindDoc="0" locked="0" layoutInCell="1" allowOverlap="1" wp14:anchorId="636140D6" wp14:editId="6446A950">
               <wp:simplePos x="0" y="0"/>
               <wp:positionH relativeFrom="margin">
                 <wp:posOffset>2305050</wp:posOffset>
@@ -6970,7 +6636,7 @@
         </mc:Choice>
         <mc:Fallback>
           <w:pict>
-            <v:rect w14:anchorId="0C622599" id="Rectangle 5" o:spid="_x0000_s1026" style="position:absolute;margin-left:181.5pt;margin-top:17.7pt;width:175.15pt;height:3.6pt;z-index:251663360;visibility:visible;mso-wrap-style:square;mso-wrap-distance-left:9pt;mso-wrap-distance-top:0;mso-wrap-distance-right:9pt;mso-wrap-distance-bottom:0;mso-position-horizontal:absolute;mso-position-horizontal-relative:margin;mso-position-vertical:absolute;mso-position-vertical-relative:text;v-text-anchor:middle" o:gfxdata="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" fillcolor="white [3212]" strokecolor="#1f3763 [1604]" strokeweight="1pt">
+            <v:rect w14:anchorId="2BFC664E" id="Rectangle 5" o:spid="_x0000_s1026" style="position:absolute;margin-left:181.5pt;margin-top:17.7pt;width:175.15pt;height:3.6pt;z-index:251663360;visibility:visible;mso-wrap-style:square;mso-wrap-distance-left:9pt;mso-wrap-distance-top:0;mso-wrap-distance-right:9pt;mso-wrap-distance-bottom:0;mso-position-horizontal:absolute;mso-position-horizontal-relative:margin;mso-position-vertical:absolute;mso-position-vertical-relative:text;v-text-anchor:middle" o:gfxdata="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" fillcolor="white [3212]" strokecolor="#1f3763 [1604]" strokeweight="1pt">
               <w10:wrap anchorx="margin"/>
             </v:rect>
           </w:pict>
@@ -7065,7 +6731,7 @@
         </mc:Choice>
         <mc:Fallback>
           <w:pict>
-            <v:shape w14:anchorId="3C951AE6" id="Text Box 6" o:spid="_x0000_s1028" type="#_x0000_t202" style="position:absolute;margin-left:0;margin-top:21.4pt;width:133.5pt;height:27.75pt;z-index:-251652096;visibility:visible;mso-wrap-style:square;mso-width-percent:0;mso-height-percent:0;mso-wrap-distance-left:9pt;mso-wrap-distance-top:0;mso-wrap-distance-right:9pt;mso-wrap-distance-bottom:0;mso-position-horizontal:center;mso-position-horizontal-relative:margin;mso-position-vertical:absolute;mso-position-vertical-relative:text;mso-width-percent:0;mso-height-percent:0;mso-width-relative:margin;mso-height-relative:margin;v-text-anchor:top" o:gfxdata="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" fillcolor="#4472c4 [3204]" stroked="f" strokeweight=".5pt">
+            <v:shape w14:anchorId="3C951AE6" id="Text Box 6" o:spid="_x0000_s1028" type="#_x0000_t202" style="position:absolute;margin-left:0;margin-top:21.4pt;width:133.5pt;height:27.75pt;z-index:-251652096;visibility:visible;mso-wrap-style:square;mso-width-percent:0;mso-height-percent:0;mso-wrap-distance-left:9pt;mso-wrap-distance-top:0;mso-wrap-distance-right:9pt;mso-wrap-distance-bottom:0;mso-position-horizontal:center;mso-position-horizontal-relative:margin;mso-position-vertical:absolute;mso-position-vertical-relative:text;mso-width-percent:0;mso-height-percent:0;mso-width-relative:margin;mso-height-relative:margin;v-text-anchor:top" o:gfxdata="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" fillcolor="#4472c4 [3204]" stroked="f" strokeweight=".5pt">
               <v:textbox>
                 <w:txbxContent>
                   <w:p>
@@ -7175,7 +6841,7 @@
         </mc:Choice>
         <mc:Fallback>
           <w:pict>
-            <v:shape w14:anchorId="0DA3FF36" id="Text Box 4" o:spid="_x0000_s1029" type="#_x0000_t202" style="position:absolute;margin-left:0;margin-top:-30.75pt;width:189pt;height:48.4pt;z-index:251662336;visibility:visible;mso-wrap-style:square;mso-width-percent:0;mso-height-percent:0;mso-wrap-distance-left:9pt;mso-wrap-distance-top:0;mso-wrap-distance-right:9pt;mso-wrap-distance-bottom:0;mso-position-horizontal:center;mso-position-horizontal-relative:margin;mso-position-vertical:absolute;mso-position-vertical-relative:text;mso-width-percent:0;mso-height-percent:0;mso-width-relative:margin;mso-height-relative:margin;v-text-anchor:top" o:gfxdata="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" fillcolor="#4472c4 [3204]" stroked="f" strokeweight=".5pt">
+            <v:shape w14:anchorId="0DA3FF36" id="Text Box 4" o:spid="_x0000_s1029" type="#_x0000_t202" style="position:absolute;margin-left:0;margin-top:-30.75pt;width:189pt;height:48.4pt;z-index:251662336;visibility:visible;mso-wrap-style:square;mso-width-percent:0;mso-height-percent:0;mso-wrap-distance-left:9pt;mso-wrap-distance-top:0;mso-wrap-distance-right:9pt;mso-wrap-distance-bottom:0;mso-position-horizontal:center;mso-position-horizontal-relative:margin;mso-position-vertical:absolute;mso-position-vertical-relative:text;mso-width-percent:0;mso-height-percent:0;mso-width-relative:margin;mso-height-relative:margin;v-text-anchor:top" o:gfxdata="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" fillcolor="#4472c4 [3204]" stroked="f" strokeweight=".5pt">
               <v:textbox>
                 <w:txbxContent>
                   <w:p>
@@ -7210,6 +6876,137 @@
     </w:r>
   </w:p>
 </w:hdr>
+</file>
+
+<file path=word/header3.xml><?xml version="1.0" encoding="utf-8"?>
+<w:hdr xmlns:wpc="http://schemas.microsoft.com/office/word/2010/wordprocessingCanvas" xmlns:cx="http://schemas.microsoft.com/office/drawing/2014/chartex" xmlns:cx1="http://schemas.microsoft.com/office/drawing/2015/9/8/chartex" xmlns:cx2="http://schemas.microsoft.com/office/drawing/2015/10/21/chartex" xmlns:cx3="http://schemas.microsoft.com/office/drawing/2016/5/9/chartex" xmlns:cx4="http://schemas.microsoft.com/office/drawing/2016/5/10/chartex" xmlns:cx5="http://schemas.microsoft.com/office/drawing/2016/5/11/chartex" xmlns:cx6="http://schemas.microsoft.com/office/drawing/2016/5/12/chartex" xmlns:cx7="http://schemas.microsoft.com/office/drawing/2016/5/13/chartex" xmlns:cx8="http://schemas.microsoft.com/office/drawing/2016/5/14/chartex" xmlns:mc="http://schemas.openxmlformats.org/markup-compatibility/2006" xmlns:aink="http://schemas.microsoft.com/office/drawing/2016/ink" xmlns:am3d="http://schemas.microsoft.com/office/drawing/2017/model3d" xmlns:o="urn:schemas-microsoft-com:office:office" xmlns:r="http://schemas.openxmlformats.org/officeDocument/2006/relationships" xmlns:m="http://schemas.openxmlformats.org/officeDocument/2006/math" xmlns:v="urn:schemas-microsoft-com:vml" xmlns:wp14="http://schemas.microsoft.com/office/word/2010/wordprocessingDrawing" xmlns:wp="http://schemas.openxmlformats.org/drawingml/2006/wordprocessingDrawing" xmlns:w10="urn:schemas-microsoft-com:office:word" xmlns:w="http://schemas.openxmlformats.org/wordprocessingml/2006/main" xmlns:w14="http://schemas.microsoft.com/office/word/2010/wordml" xmlns:w15="http://schemas.microsoft.com/office/word/2012/wordml" xmlns:w16cid="http://schemas.microsoft.com/office/word/2016/wordml/cid" xmlns:w16se="http://schemas.microsoft.com/office/word/2015/wordml/symex" xmlns:wpg="http://schemas.microsoft.com/office/word/2010/wordprocessingGroup" xmlns:wpi="http://schemas.microsoft.com/office/word/2010/wordprocessingInk" xmlns:wne="http://schemas.microsoft.com/office/word/2006/wordml" xmlns:wps="http://schemas.microsoft.com/office/word/2010/wordprocessingShape" mc:Ignorable="w14 w15 w16se w16cid wp14">
+  <w:p>
+    <w:pPr>
+      <w:pStyle w:val="Header"/>
+    </w:pPr>
+  </w:p>
+</w:hdr>
+</file>
+
+<file path=word/numbering.xml><?xml version="1.0" encoding="utf-8"?>
+<w:numbering xmlns:wpc="http://schemas.microsoft.com/office/word/2010/wordprocessingCanvas" xmlns:cx="http://schemas.microsoft.com/office/drawing/2014/chartex" xmlns:cx1="http://schemas.microsoft.com/office/drawing/2015/9/8/chartex" xmlns:cx2="http://schemas.microsoft.com/office/drawing/2015/10/21/chartex" xmlns:cx3="http://schemas.microsoft.com/office/drawing/2016/5/9/chartex" xmlns:cx4="http://schemas.microsoft.com/office/drawing/2016/5/10/chartex" xmlns:cx5="http://schemas.microsoft.com/office/drawing/2016/5/11/chartex" xmlns:cx6="http://schemas.microsoft.com/office/drawing/2016/5/12/chartex" xmlns:cx7="http://schemas.microsoft.com/office/drawing/2016/5/13/chartex" xmlns:cx8="http://schemas.microsoft.com/office/drawing/2016/5/14/chartex" xmlns:mc="http://schemas.openxmlformats.org/markup-compatibility/2006" xmlns:aink="http://schemas.microsoft.com/office/drawing/2016/ink" xmlns:am3d="http://schemas.microsoft.com/office/drawing/2017/model3d" xmlns:o="urn:schemas-microsoft-com:office:office" xmlns:r="http://schemas.openxmlformats.org/officeDocument/2006/relationships" xmlns:m="http://schemas.openxmlformats.org/officeDocument/2006/math" xmlns:v="urn:schemas-microsoft-com:vml" xmlns:wp14="http://schemas.microsoft.com/office/word/2010/wordprocessingDrawing" xmlns:wp="http://schemas.openxmlformats.org/drawingml/2006/wordprocessingDrawing" xmlns:w10="urn:schemas-microsoft-com:office:word" xmlns:w="http://schemas.openxmlformats.org/wordprocessingml/2006/main" xmlns:w14="http://schemas.microsoft.com/office/word/2010/wordml" xmlns:w15="http://schemas.microsoft.com/office/word/2012/wordml" xmlns:w16cid="http://schemas.microsoft.com/office/word/2016/wordml/cid" xmlns:w16se="http://schemas.microsoft.com/office/word/2015/wordml/symex" xmlns:wpg="http://schemas.microsoft.com/office/word/2010/wordprocessingGroup" xmlns:wpi="http://schemas.microsoft.com/office/word/2010/wordprocessingInk" xmlns:wne="http://schemas.microsoft.com/office/word/2006/wordml" xmlns:wps="http://schemas.microsoft.com/office/word/2010/wordprocessingShape" mc:Ignorable="w14 w15 w16se w16cid wp14">
+  <w:abstractNum w:abstractNumId="0" w15:restartNumberingAfterBreak="0">
+    <w:nsid w:val="29817757"/>
+    <w:multiLevelType w:val="multilevel"/>
+    <w:tmpl w:val="524EF25C"/>
+    <w:lvl w:ilvl="0">
+      <w:start w:val="1"/>
+      <w:numFmt w:val="decimal"/>
+      <w:lvlText w:val="%1."/>
+      <w:lvlJc w:val="left"/>
+      <w:pPr>
+        <w:tabs>
+          <w:tab w:val="num" w:pos="720"/>
+        </w:tabs>
+        <w:ind w:left="720" w:hanging="720"/>
+      </w:pPr>
+    </w:lvl>
+    <w:lvl w:ilvl="1">
+      <w:start w:val="1"/>
+      <w:numFmt w:val="decimal"/>
+      <w:lvlText w:val="%2."/>
+      <w:lvlJc w:val="left"/>
+      <w:pPr>
+        <w:tabs>
+          <w:tab w:val="num" w:pos="1440"/>
+        </w:tabs>
+        <w:ind w:left="1440" w:hanging="720"/>
+      </w:pPr>
+    </w:lvl>
+    <w:lvl w:ilvl="2">
+      <w:start w:val="1"/>
+      <w:numFmt w:val="decimal"/>
+      <w:lvlText w:val="%3."/>
+      <w:lvlJc w:val="left"/>
+      <w:pPr>
+        <w:tabs>
+          <w:tab w:val="num" w:pos="2160"/>
+        </w:tabs>
+        <w:ind w:left="2160" w:hanging="720"/>
+      </w:pPr>
+    </w:lvl>
+    <w:lvl w:ilvl="3">
+      <w:start w:val="1"/>
+      <w:numFmt w:val="decimal"/>
+      <w:lvlText w:val="%4."/>
+      <w:lvlJc w:val="left"/>
+      <w:pPr>
+        <w:tabs>
+          <w:tab w:val="num" w:pos="2880"/>
+        </w:tabs>
+        <w:ind w:left="2880" w:hanging="720"/>
+      </w:pPr>
+    </w:lvl>
+    <w:lvl w:ilvl="4">
+      <w:start w:val="1"/>
+      <w:numFmt w:val="decimal"/>
+      <w:lvlText w:val="%5."/>
+      <w:lvlJc w:val="left"/>
+      <w:pPr>
+        <w:tabs>
+          <w:tab w:val="num" w:pos="3600"/>
+        </w:tabs>
+        <w:ind w:left="3600" w:hanging="720"/>
+      </w:pPr>
+    </w:lvl>
+    <w:lvl w:ilvl="5">
+      <w:start w:val="1"/>
+      <w:numFmt w:val="decimal"/>
+      <w:lvlText w:val="%6."/>
+      <w:lvlJc w:val="left"/>
+      <w:pPr>
+        <w:tabs>
+          <w:tab w:val="num" w:pos="4320"/>
+        </w:tabs>
+        <w:ind w:left="4320" w:hanging="720"/>
+      </w:pPr>
+    </w:lvl>
+    <w:lvl w:ilvl="6">
+      <w:start w:val="1"/>
+      <w:numFmt w:val="decimal"/>
+      <w:lvlText w:val="%7."/>
+      <w:lvlJc w:val="left"/>
+      <w:pPr>
+        <w:tabs>
+          <w:tab w:val="num" w:pos="5040"/>
+        </w:tabs>
+        <w:ind w:left="5040" w:hanging="720"/>
+      </w:pPr>
+    </w:lvl>
+    <w:lvl w:ilvl="7">
+      <w:start w:val="1"/>
+      <w:numFmt w:val="decimal"/>
+      <w:lvlText w:val="%8."/>
+      <w:lvlJc w:val="left"/>
+      <w:pPr>
+        <w:tabs>
+          <w:tab w:val="num" w:pos="5760"/>
+        </w:tabs>
+        <w:ind w:left="5760" w:hanging="720"/>
+      </w:pPr>
+    </w:lvl>
+    <w:lvl w:ilvl="8">
+      <w:start w:val="1"/>
+      <w:numFmt w:val="decimal"/>
+      <w:lvlText w:val="%9."/>
+      <w:lvlJc w:val="left"/>
+      <w:pPr>
+        <w:tabs>
+          <w:tab w:val="num" w:pos="6480"/>
+        </w:tabs>
+        <w:ind w:left="6480" w:hanging="720"/>
+      </w:pPr>
+    </w:lvl>
+  </w:abstractNum>
+  <w:num w:numId="1">
+    <w:abstractNumId w:val="0"/>
+  </w:num>
+</w:numbering>
 </file>
 
 <file path=word/styles.xml><?xml version="1.0" encoding="utf-8"?>
@@ -8007,7 +7804,7 @@
 </file>
 
 <file path=customXml/itemProps1.xml><?xml version="1.0" encoding="utf-8"?>
-<ds:datastoreItem xmlns:ds="http://schemas.openxmlformats.org/officeDocument/2006/customXml" ds:itemID="{303EA643-D934-492D-A130-8E657D026946}">
+<ds:datastoreItem xmlns:ds="http://schemas.openxmlformats.org/officeDocument/2006/customXml" ds:itemID="{0D7D4A7A-5C77-4F72-8A9B-8342FE8D42CE}">
   <ds:schemaRefs>
     <ds:schemaRef ds:uri="http://schemas.openxmlformats.org/officeDocument/2006/bibliography"/>
   </ds:schemaRefs>

</xml_diff>